<commit_message>
Research paper and HAR outputs
</commit_message>
<xml_diff>
--- a/Research_Paper/Mendoza_Labbao_Final_Project_DATA_SCI.docx
+++ b/Research_Paper/Mendoza_Labbao_Final_Project_DATA_SCI.docx
@@ -1,6 +1,6 @@
 
 <file path=word/document.xml><?xml version="1.0" encoding="utf-8"?>
-<w:document xmlns:wpc="http://schemas.microsoft.com/office/word/2010/wordprocessingCanvas" xmlns:cx="http://schemas.microsoft.com/office/drawing/2014/chartex" xmlns:cx1="http://schemas.microsoft.com/office/drawing/2015/9/8/chartex" xmlns:cx2="http://schemas.microsoft.com/office/drawing/2015/10/21/chartex" xmlns:cx3="http://schemas.microsoft.com/office/drawing/2016/5/9/chartex" xmlns:cx4="http://schemas.microsoft.com/office/drawing/2016/5/10/chartex" xmlns:cx5="http://schemas.microsoft.com/office/drawing/2016/5/11/chartex" xmlns:cx6="http://schemas.microsoft.com/office/drawing/2016/5/12/chartex" xmlns:cx7="http://schemas.microsoft.com/office/drawing/2016/5/13/chartex" xmlns:cx8="http://schemas.microsoft.com/office/drawing/2016/5/14/chartex" xmlns:mc="http://schemas.openxmlformats.org/markup-compatibility/2006" xmlns:aink="http://schemas.microsoft.com/office/drawing/2016/ink" xmlns:am3d="http://schemas.microsoft.com/office/drawing/2017/model3d" xmlns:o="urn:schemas-microsoft-com:office:office" xmlns:r="http://schemas.openxmlformats.org/officeDocument/2006/relationships" xmlns:m="http://schemas.openxmlformats.org/officeDocument/2006/math" xmlns:v="urn:schemas-microsoft-com:vml" xmlns:wp14="http://schemas.microsoft.com/office/word/2010/wordprocessingDrawing" xmlns:wp="http://schemas.openxmlformats.org/drawingml/2006/wordprocessingDrawing" xmlns:w10="urn:schemas-microsoft-com:office:word" xmlns:w="http://schemas.openxmlformats.org/wordprocessingml/2006/main" xmlns:w14="http://schemas.microsoft.com/office/word/2010/wordml" xmlns:w15="http://schemas.microsoft.com/office/word/2012/wordml" xmlns:w16cid="http://schemas.microsoft.com/office/word/2016/wordml/cid" xmlns:w16se="http://schemas.microsoft.com/office/word/2015/wordml/symex" xmlns:wpg="http://schemas.microsoft.com/office/word/2010/wordprocessingGroup" xmlns:wpi="http://schemas.microsoft.com/office/word/2010/wordprocessingInk" xmlns:wne="http://schemas.microsoft.com/office/word/2006/wordml" xmlns:wps="http://schemas.microsoft.com/office/word/2010/wordprocessingShape" mc:Ignorable="w14 w15 w16se w16cid wp14">
+<w:document xmlns:wpc="http://schemas.microsoft.com/office/word/2010/wordprocessingCanvas" xmlns:cx="http://schemas.microsoft.com/office/drawing/2014/chartex" xmlns:cx1="http://schemas.microsoft.com/office/drawing/2015/9/8/chartex" xmlns:cx2="http://schemas.microsoft.com/office/drawing/2015/10/21/chartex" xmlns:cx3="http://schemas.microsoft.com/office/drawing/2016/5/9/chartex" xmlns:cx4="http://schemas.microsoft.com/office/drawing/2016/5/10/chartex" xmlns:cx5="http://schemas.microsoft.com/office/drawing/2016/5/11/chartex" xmlns:cx6="http://schemas.microsoft.com/office/drawing/2016/5/12/chartex" xmlns:cx7="http://schemas.microsoft.com/office/drawing/2016/5/13/chartex" xmlns:cx8="http://schemas.microsoft.com/office/drawing/2016/5/14/chartex" xmlns:mc="http://schemas.openxmlformats.org/markup-compatibility/2006" xmlns:aink="http://schemas.microsoft.com/office/drawing/2016/ink" xmlns:am3d="http://schemas.microsoft.com/office/drawing/2017/model3d" xmlns:o="urn:schemas-microsoft-com:office:office" xmlns:oel="http://schemas.microsoft.com/office/2019/extlst" xmlns:r="http://schemas.openxmlformats.org/officeDocument/2006/relationships" xmlns:m="http://schemas.openxmlformats.org/officeDocument/2006/math" xmlns:v="urn:schemas-microsoft-com:vml" xmlns:wp14="http://schemas.microsoft.com/office/word/2010/wordprocessingDrawing" xmlns:wp="http://schemas.openxmlformats.org/drawingml/2006/wordprocessingDrawing" xmlns:w10="urn:schemas-microsoft-com:office:word" xmlns:w="http://schemas.openxmlformats.org/wordprocessingml/2006/main" xmlns:w14="http://schemas.microsoft.com/office/word/2010/wordml" xmlns:w15="http://schemas.microsoft.com/office/word/2012/wordml" xmlns:w16cex="http://schemas.microsoft.com/office/word/2018/wordml/cex" xmlns:w16cid="http://schemas.microsoft.com/office/word/2016/wordml/cid" xmlns:w16="http://schemas.microsoft.com/office/word/2018/wordml" xmlns:w16du="http://schemas.microsoft.com/office/word/2023/wordml/word16du" xmlns:w16sdtdh="http://schemas.microsoft.com/office/word/2020/wordml/sdtdatahash" xmlns:w16se="http://schemas.microsoft.com/office/word/2015/wordml/symex" xmlns:wpg="http://schemas.microsoft.com/office/word/2010/wordprocessingGroup" xmlns:wpi="http://schemas.microsoft.com/office/word/2010/wordprocessingInk" xmlns:wne="http://schemas.microsoft.com/office/word/2006/wordml" xmlns:wps="http://schemas.microsoft.com/office/word/2010/wordprocessingShape" mc:Ignorable="w14 w15 w16se w16cid w16 w16cex w16sdtdh w16du wp14">
   <w:body>
     <w:p>
       <w:pPr>
@@ -22,7 +22,19 @@
         <w:rPr>
           <w:kern w:val="48"/>
         </w:rPr>
-        <w:t xml:space="preserve">Exercise Posture Correction </w:t>
+        <w:t xml:space="preserve">Exercise Posture </w:t>
+      </w:r>
+      <w:r>
+        <w:rPr>
+          <w:kern w:val="48"/>
+        </w:rPr>
+        <w:t>Suggestion</w:t>
+      </w:r>
+      <w:r>
+        <w:rPr>
+          <w:kern w:val="48"/>
+        </w:rPr>
+        <w:t xml:space="preserve"> </w:t>
       </w:r>
       <w:r>
         <w:rPr>
@@ -46,7 +58,13 @@
         <w:rPr>
           <w:kern w:val="48"/>
         </w:rPr>
-        <w:t xml:space="preserve">Deep  </w:t>
+        <w:t>Deep</w:t>
+      </w:r>
+      <w:r>
+        <w:rPr>
+          <w:kern w:val="48"/>
+        </w:rPr>
+        <w:t xml:space="preserve"> </w:t>
       </w:r>
       <w:r>
         <w:rPr>
@@ -75,7 +93,21 @@
           <w:sz w:val="18"/>
           <w:szCs w:val="18"/>
         </w:rPr>
-        <w:t>Paolo Mendoza</w:t>
+        <w:t>Pa</w:t>
+      </w:r>
+      <w:r>
+        <w:rPr>
+          <w:sz w:val="18"/>
+          <w:szCs w:val="18"/>
+        </w:rPr>
+        <w:t>u</w:t>
+      </w:r>
+      <w:r>
+        <w:rPr>
+          <w:sz w:val="18"/>
+          <w:szCs w:val="18"/>
+        </w:rPr>
+        <w:t>lo Mendoza</w:t>
       </w:r>
       <w:r>
         <w:rPr>
@@ -240,13 +272,7 @@
         <w:pStyle w:val="Abstract"/>
       </w:pPr>
       <w:r>
-        <w:t>In today's increasingly sedentary society, where technological advancements often lead to decreased physical activity, maintaining proper exercise posture is crucial to prevent injuries and maximize the benefits of physical activity. In response to this challenge, we propose an exercise posture correction system that utilizes deep learning models and an error detection algorithm to analyze and correct exercise posture in real-time.</w:t>
-      </w:r>
-      <w:r>
-        <w:t xml:space="preserve"> </w:t>
-      </w:r>
-      <w:r>
-        <w:t>The system consists of a device with a camera and software, which incorporates pose estimation and human activity recognition models to assess posture and classify exercises. The error detection algorithm identifies key angles for each exercise class and provides feedback to the user. Our software, developed using Unity, provides a user-friendly interface for seamless integration into exercise routines. Testing results demonstrate the effectiveness of the system, with high accuracy and precision scores achieved in both pose estimation and activity recognition. This system offers a promising solution to promote correct exercise posture, mitigate injury risks, and enhance the overall exercise experience.</w:t>
+        <w:t>In today's increasingly.</w:t>
       </w:r>
     </w:p>
     <w:p>
@@ -263,10 +289,7 @@
         <w:t xml:space="preserve">osture </w:t>
       </w:r>
       <w:r>
-        <w:t>C</w:t>
-      </w:r>
-      <w:r>
-        <w:t>orrection</w:t>
+        <w:t>Suggestion</w:t>
       </w:r>
       <w:r>
         <w:t>,</w:t>
@@ -385,7 +408,19 @@
         <w:tab/>
       </w:r>
       <w:r>
-        <w:t>In response to the problem that we encountered, we propose an exercise posture correction system that aims to analyze and correct exercise posture to help cut the risk of injury during exercise.</w:t>
+        <w:t xml:space="preserve">In response to the problem that we encountered, we propose an exercise posture </w:t>
+      </w:r>
+      <w:r>
+        <w:t>suggestion</w:t>
+      </w:r>
+      <w:r>
+        <w:t xml:space="preserve"> system that aims to analyze and </w:t>
+      </w:r>
+      <w:r>
+        <w:t xml:space="preserve">suggest </w:t>
+      </w:r>
+      <w:r>
+        <w:t>correct exercise posture to help cut the risk of injury during exercise.</w:t>
       </w:r>
     </w:p>
     <w:p>
@@ -399,10 +434,10 @@
           <w:noProof/>
         </w:rPr>
         <w:drawing>
-          <wp:inline distT="0" distB="0" distL="0" distR="0" wp14:anchorId="15CC1D48" wp14:editId="528C1937">
-            <wp:extent cx="2361537" cy="1936105"/>
-            <wp:effectExtent l="0" t="0" r="1270" b="7620"/>
-            <wp:docPr id="1241453122" name="Picture 4" descr="A diagram of a person with a camera&#10;&#10;Description automatically generated"/>
+          <wp:inline distT="0" distB="0" distL="0" distR="0" wp14:anchorId="4AD1AB79" wp14:editId="1C1A9C6F">
+            <wp:extent cx="2924167" cy="1651379"/>
+            <wp:effectExtent l="0" t="0" r="0" b="6350"/>
+            <wp:docPr id="1156237577" name="Picture 1" descr="A diagram of a video activity&#10;&#10;Description automatically generated"/>
             <wp:cNvGraphicFramePr>
               <a:graphicFrameLocks xmlns:a="http://schemas.openxmlformats.org/drawingml/2006/main" noChangeAspect="1"/>
             </wp:cNvGraphicFramePr>
@@ -410,7 +445,7 @@
               <a:graphicData uri="http://schemas.openxmlformats.org/drawingml/2006/picture">
                 <pic:pic xmlns:pic="http://schemas.openxmlformats.org/drawingml/2006/picture">
                   <pic:nvPicPr>
-                    <pic:cNvPr id="1241453122" name="Picture 4" descr="A diagram of a person with a camera&#10;&#10;Description automatically generated"/>
+                    <pic:cNvPr id="1156237577" name="Picture 1" descr="A diagram of a video activity&#10;&#10;Description automatically generated"/>
                     <pic:cNvPicPr>
                       <a:picLocks noChangeAspect="1" noChangeArrowheads="1"/>
                     </pic:cNvPicPr>
@@ -431,7 +466,7 @@
                   <pic:spPr bwMode="auto">
                     <a:xfrm>
                       <a:off x="0" y="0"/>
-                      <a:ext cx="2371526" cy="1944295"/>
+                      <a:ext cx="2928388" cy="1653763"/>
                     </a:xfrm>
                     <a:prstGeom prst="rect">
                       <a:avLst/>
@@ -485,7 +520,13 @@
         <w:t xml:space="preserve">contains </w:t>
       </w:r>
       <w:r>
-        <w:t>deep learning models and an algorithm used for error detection in the posture.</w:t>
+        <w:t xml:space="preserve">deep learning models and an algorithm used for </w:t>
+      </w:r>
+      <w:r>
+        <w:t>suggestions</w:t>
+      </w:r>
+      <w:r>
+        <w:t xml:space="preserve"> in the posture.</w:t>
       </w:r>
     </w:p>
     <w:p>
@@ -541,10 +582,10 @@
         <w:pStyle w:val="BodyText"/>
       </w:pPr>
       <w:r>
-        <w:t xml:space="preserve">The dataset was acquired in </w:t>
-      </w:r>
-      <w:r>
-        <w:t>the MPII Human Pose Dataset, a rich resource containing images annotated with 16 key body joint locations. The dataset is then split into training, validation, and testing sets to facilitate model development and evaluation.</w:t>
+        <w:t xml:space="preserve">The </w:t>
+      </w:r>
+      <w:r>
+        <w:t>pose estimation models that we tried were ResNet-50 (Residual Network), YOLOv8, and YOLO-NAS models.</w:t>
       </w:r>
     </w:p>
     <w:p>
@@ -552,13 +593,13 @@
         <w:pStyle w:val="BodyText"/>
       </w:pPr>
       <w:r>
-        <w:t xml:space="preserve">Next, </w:t>
-      </w:r>
-      <w:r>
-        <w:t xml:space="preserve">we </w:t>
-      </w:r>
-      <w:r>
-        <w:t>preprocess the dataset by standardizing image sizes to a consistent resolution suitable for input to the ResNet-50 model, typically 256x256 pixels. We normalize pixel values to the range [0, 1] and apply data augmentation techniques like random rotations, flips, and translations to enhance dataset variability and model generalization.</w:t>
+        <w:t xml:space="preserve">The ResNet-50 model was train using </w:t>
+      </w:r>
+      <w:r>
+        <w:t xml:space="preserve">dataset acquired in </w:t>
+      </w:r>
+      <w:r>
+        <w:t>the MPII Human Pose Dataset containing images annotated with 16 key body joint locations.</w:t>
       </w:r>
     </w:p>
     <w:p>
@@ -567,20 +608,12 @@
         <w:ind w:firstLine="0"/>
         <w:jc w:val="center"/>
       </w:pPr>
-    </w:p>
-    <w:p>
-      <w:pPr>
-        <w:pStyle w:val="BodyText"/>
-        <w:ind w:firstLine="0"/>
-        <w:jc w:val="center"/>
-      </w:pPr>
       <w:r>
         <w:rPr>
           <w:noProof/>
         </w:rPr>
-        <w:lastRenderedPageBreak/>
         <w:drawing>
-          <wp:inline distT="0" distB="0" distL="0" distR="0" wp14:anchorId="01F93220" wp14:editId="20C54A26">
+          <wp:inline distT="0" distB="0" distL="0" distR="0" wp14:anchorId="01F93220" wp14:editId="3B590D87">
             <wp:extent cx="2114550" cy="2114550"/>
             <wp:effectExtent l="0" t="0" r="0" b="0"/>
             <wp:docPr id="1" name="Picture 1"/>
@@ -627,7 +660,13 @@
         <w:pStyle w:val="figurecaption"/>
       </w:pPr>
       <w:r>
-        <w:t>Output of the Pose Estimation Model</w:t>
+        <w:t xml:space="preserve">Output of the </w:t>
+      </w:r>
+      <w:r>
+        <w:t>ResNet-50</w:t>
+      </w:r>
+      <w:r>
+        <w:t xml:space="preserve"> Model</w:t>
       </w:r>
     </w:p>
     <w:p>
@@ -645,6 +684,89 @@
       </w:r>
       <w:r>
         <w:t>pixels with red color</w:t>
+      </w:r>
+      <w:r>
+        <w:t>.</w:t>
+      </w:r>
+    </w:p>
+    <w:p>
+      <w:pPr>
+        <w:pStyle w:val="BodyText"/>
+      </w:pPr>
+      <w:r>
+        <w:t xml:space="preserve">The </w:t>
+      </w:r>
+      <w:r>
+        <w:t xml:space="preserve">YOLOv8 model, </w:t>
+      </w:r>
+      <w:r>
+        <w:t xml:space="preserve">by </w:t>
+      </w:r>
+      <w:proofErr w:type="spellStart"/>
+      <w:r>
+        <w:t>ultralytics</w:t>
+      </w:r>
+      <w:proofErr w:type="spellEnd"/>
+      <w:r>
+        <w:t xml:space="preserve"> was trained on COCO 2017 Dataset which has 17 key points.</w:t>
+      </w:r>
+      <w:r>
+        <w:t xml:space="preserve"> </w:t>
+      </w:r>
+      <w:r>
+        <w:t>T</w:t>
+      </w:r>
+      <w:r>
+        <w:t>he model’s input shape is a 640x640 image with 3 channels</w:t>
+      </w:r>
+      <w:r>
+        <w:t xml:space="preserve"> and the output is consisting of 17 key points</w:t>
+      </w:r>
+      <w:r>
+        <w:t>.</w:t>
+      </w:r>
+    </w:p>
+    <w:p>
+      <w:pPr>
+        <w:pStyle w:val="BodyText"/>
+      </w:pPr>
+      <w:r>
+        <w:t xml:space="preserve">Next we have the YOLO-NAS model, </w:t>
+      </w:r>
+      <w:r>
+        <w:t>which uses Neural Architecture Search.</w:t>
+      </w:r>
+      <w:r>
+        <w:t xml:space="preserve"> </w:t>
+      </w:r>
+      <w:r>
+        <w:t>This results in models that potentially have better performance compared to manually designed YOLO models.</w:t>
+      </w:r>
+    </w:p>
+    <w:p>
+      <w:pPr>
+        <w:pStyle w:val="BodyText"/>
+      </w:pPr>
+      <w:r>
+        <w:t>These models</w:t>
+      </w:r>
+      <w:r>
+        <w:tab/>
+        <w:t>was then evaluated by obtaining their Mean Average-Precision Scores</w:t>
+      </w:r>
+      <w:r>
+        <w:t xml:space="preserve"> (</w:t>
+      </w:r>
+      <w:proofErr w:type="spellStart"/>
+      <w:r>
+        <w:t>mAP</w:t>
+      </w:r>
+      <w:proofErr w:type="spellEnd"/>
+      <w:r>
+        <w:t>)</w:t>
+      </w:r>
+      <w:r>
+        <w:t xml:space="preserve"> and execution time</w:t>
       </w:r>
       <w:r>
         <w:t>.</w:t>
@@ -676,30 +798,7 @@
         <w:t xml:space="preserve">In the Human Activity Recognition, </w:t>
       </w:r>
       <w:r>
-        <w:t>w</w:t>
-      </w:r>
-      <w:r>
-        <w:t xml:space="preserve">e utilize a dataset derived from the pose estimation model, comprising </w:t>
-      </w:r>
-      <w:r>
-        <w:t>key points</w:t>
-      </w:r>
-      <w:r>
-        <w:t xml:space="preserve"> representing body joint positions, and classify it into binary categories corresponding to activities like push-ups, lunges, and squats. This dataset is then divided into training, validation, and testing subsets for model </w:t>
-      </w:r>
-      <w:r>
-        <w:t>training</w:t>
-      </w:r>
-      <w:r>
-        <w:t xml:space="preserve"> and </w:t>
-      </w:r>
-      <w:proofErr w:type="spellStart"/>
-      <w:r>
-        <w:t>validtation</w:t>
-      </w:r>
-      <w:proofErr w:type="spellEnd"/>
-      <w:r>
-        <w:t>.</w:t>
+        <w:t>we used the UCF-101 dataset, and we only used the data with the label Push Ups, Lunges, and Squats.</w:t>
       </w:r>
     </w:p>
     <w:p>
@@ -709,30 +808,15 @@
       </w:pPr>
       <w:r>
         <w:tab/>
-        <w:t>T</w:t>
-      </w:r>
-      <w:r>
-        <w:t xml:space="preserve">he </w:t>
-      </w:r>
-      <w:r>
-        <w:t>key points</w:t>
-      </w:r>
-      <w:r>
-        <w:t xml:space="preserve"> extracted from the pose estimation serve as input features for the fully connected neural network architecture designed for binary classification. With the input nodes determined by the dimensionality of the </w:t>
-      </w:r>
-      <w:r>
-        <w:t>key points</w:t>
-      </w:r>
-      <w:r>
-        <w:t xml:space="preserve">, hidden layers incorporating suitable activation functions are added to capture intricate patterns within the data, culminating in an output layer equipped with a </w:t>
+        <w:t xml:space="preserve">We used three different model architectures, which are Conv(2+1)D with </w:t>
       </w:r>
       <w:proofErr w:type="spellStart"/>
       <w:r>
-        <w:t>softmax</w:t>
+        <w:t>ResNet</w:t>
       </w:r>
       <w:proofErr w:type="spellEnd"/>
       <w:r>
-        <w:t xml:space="preserve"> activation function for generating binary classification predictions.</w:t>
+        <w:t>, 3D CNN with LSTM and 3D CNN with Bidirectional LSTM.</w:t>
       </w:r>
     </w:p>
     <w:p>
@@ -742,9 +826,77 @@
       </w:pPr>
       <w:r>
         <w:tab/>
-      </w:r>
-      <w:r>
-        <w:t>The model undergoes training on the training dataset, facilitated by backpropagation and gradient descent optimization, while monitoring via metrics such as loss</w:t>
+        <w:t xml:space="preserve">First we have the Conv(2+1)D with </w:t>
+      </w:r>
+      <w:proofErr w:type="spellStart"/>
+      <w:r>
+        <w:t>ResNet</w:t>
+      </w:r>
+      <w:proofErr w:type="spellEnd"/>
+      <w:r>
+        <w:t xml:space="preserve"> model, this model contains 2 Conv3D layers which analyzes the temporal </w:t>
+      </w:r>
+      <w:r>
+        <w:lastRenderedPageBreak/>
+        <w:t xml:space="preserve">and spatial features of the data, along with Residual </w:t>
+      </w:r>
+      <w:r>
+        <w:t>Neural Network.</w:t>
+      </w:r>
+    </w:p>
+    <w:p>
+      <w:pPr>
+        <w:pStyle w:val="BodyText"/>
+        <w:ind w:firstLine="0"/>
+      </w:pPr>
+      <w:r>
+        <w:tab/>
+      </w:r>
+      <w:r>
+        <w:t xml:space="preserve">The 3D CNN with LSTM </w:t>
+      </w:r>
+      <w:r>
+        <w:t xml:space="preserve">and the 3D CNN with Bidirectional LSTM </w:t>
+      </w:r>
+      <w:r>
+        <w:t>model</w:t>
+      </w:r>
+      <w:r>
+        <w:t xml:space="preserve"> both</w:t>
+      </w:r>
+      <w:r>
+        <w:t xml:space="preserve"> </w:t>
+      </w:r>
+      <w:r>
+        <w:t xml:space="preserve">contains 4 </w:t>
+      </w:r>
+      <w:proofErr w:type="spellStart"/>
+      <w:r>
+        <w:t>ConvBlock</w:t>
+      </w:r>
+      <w:proofErr w:type="spellEnd"/>
+      <w:r>
+        <w:t xml:space="preserve">, 2 Fully Connected Layers and the LSTM layers. each </w:t>
+      </w:r>
+      <w:proofErr w:type="spellStart"/>
+      <w:r>
+        <w:t>ConvBlock</w:t>
+      </w:r>
+      <w:proofErr w:type="spellEnd"/>
+      <w:r>
+        <w:t xml:space="preserve"> contains Conv3D which analyzes the spatiotemporal features of the data along with MaxPooling3D.</w:t>
+      </w:r>
+    </w:p>
+    <w:p>
+      <w:pPr>
+        <w:pStyle w:val="BodyText"/>
+        <w:ind w:firstLine="0"/>
+      </w:pPr>
+      <w:r>
+        <w:tab/>
+      </w:r>
+      <w:r>
+        <w:t>The model undergoes training on the training dataset, while monitoring via metrics such as loss</w:t>
       </w:r>
       <w:r>
         <w:t xml:space="preserve">, </w:t>
@@ -774,22 +926,7 @@
         <w:t xml:space="preserve">training and </w:t>
       </w:r>
       <w:r>
-        <w:t>validation set. Technique</w:t>
-      </w:r>
-      <w:r>
-        <w:t xml:space="preserve"> </w:t>
-      </w:r>
-      <w:r>
-        <w:t>like dropout</w:t>
-      </w:r>
-      <w:r>
-        <w:t xml:space="preserve"> </w:t>
-      </w:r>
-      <w:r>
-        <w:t xml:space="preserve">is </w:t>
-      </w:r>
-      <w:r>
-        <w:t>applied to prevent overfitting and enhance generalization performance.</w:t>
+        <w:t xml:space="preserve">validation set. </w:t>
       </w:r>
     </w:p>
     <w:p>
@@ -1082,9 +1219,9 @@
           <w:noProof/>
         </w:rPr>
         <w:drawing>
-          <wp:inline distT="0" distB="0" distL="0" distR="0" wp14:anchorId="262075DB" wp14:editId="3521DF67">
-            <wp:extent cx="2571115" cy="2025823"/>
-            <wp:effectExtent l="0" t="0" r="635" b="0"/>
+          <wp:inline distT="0" distB="0" distL="0" distR="0" wp14:anchorId="262075DB" wp14:editId="382A3FFA">
+            <wp:extent cx="2442310" cy="1924335"/>
+            <wp:effectExtent l="0" t="0" r="0" b="0"/>
             <wp:docPr id="581772063" name="Picture 1" descr="A computer screen shot of a program&#10;&#10;Description automatically generated"/>
             <wp:cNvGraphicFramePr>
               <a:graphicFrameLocks xmlns:a="http://schemas.openxmlformats.org/drawingml/2006/main" noChangeAspect="1"/>
@@ -1105,7 +1242,7 @@
                   <pic:spPr>
                     <a:xfrm>
                       <a:off x="0" y="0"/>
-                      <a:ext cx="2591613" cy="2041973"/>
+                      <a:ext cx="2467825" cy="1944439"/>
                     </a:xfrm>
                     <a:prstGeom prst="rect">
                       <a:avLst/>
@@ -1263,19 +1400,6 @@
       <w:r>
         <w:t>model to be imported into Unity.</w:t>
       </w:r>
-    </w:p>
-    <w:p>
-      <w:pPr>
-        <w:ind w:firstLine="288"/>
-        <w:jc w:val="left"/>
-      </w:pPr>
-    </w:p>
-    <w:p>
-      <w:pPr>
-        <w:pStyle w:val="BodyText"/>
-        <w:ind w:firstLine="0"/>
-        <w:jc w:val="center"/>
-      </w:pPr>
     </w:p>
     <w:p>
       <w:pPr>
@@ -1420,6 +1544,14 @@
     </w:p>
     <w:p>
       <w:pPr>
+        <w:pStyle w:val="Heading2"/>
+      </w:pPr>
+      <w:r>
+        <w:t>Pose Estimation Model</w:t>
+      </w:r>
+    </w:p>
+    <w:p>
+      <w:pPr>
         <w:pStyle w:val="BodyText"/>
       </w:pPr>
       <w:r>
@@ -1440,15 +1572,6 @@
       <w:r>
         <w:t xml:space="preserve"> for the validation of the model.</w:t>
       </w:r>
-    </w:p>
-    <w:p>
-      <w:pPr>
-        <w:pStyle w:val="BodyText"/>
-        <w:ind w:firstLine="0"/>
-        <w:jc w:val="center"/>
-      </w:pPr>
-      <w:bookmarkStart w:id="0" w:name="_GoBack"/>
-      <w:bookmarkEnd w:id="0"/>
     </w:p>
     <w:p>
       <w:pPr>
@@ -1461,9 +1584,9 @@
           <w:noProof/>
         </w:rPr>
         <w:drawing>
-          <wp:inline distT="0" distB="0" distL="0" distR="0" wp14:anchorId="14BD2358" wp14:editId="62C946F2">
-            <wp:extent cx="2162175" cy="2162175"/>
-            <wp:effectExtent l="0" t="0" r="9525" b="9525"/>
+          <wp:inline distT="0" distB="0" distL="0" distR="0" wp14:anchorId="14BD2358" wp14:editId="08A810A8">
+            <wp:extent cx="2265529" cy="2265529"/>
+            <wp:effectExtent l="0" t="0" r="1905" b="1905"/>
             <wp:docPr id="2" name="Picture 2"/>
             <wp:cNvGraphicFramePr>
               <a:graphicFrameLocks xmlns:a="http://schemas.openxmlformats.org/drawingml/2006/main" noChangeAspect="1"/>
@@ -1490,7 +1613,7 @@
                   <pic:spPr>
                     <a:xfrm>
                       <a:off x="0" y="0"/>
-                      <a:ext cx="2162175" cy="2162175"/>
+                      <a:ext cx="2278929" cy="2278929"/>
                     </a:xfrm>
                     <a:prstGeom prst="rect">
                       <a:avLst/>
@@ -1506,502 +1629,17 @@
     <w:p>
       <w:pPr>
         <w:pStyle w:val="figurecaption"/>
-        <w:jc w:val="center"/>
-      </w:pPr>
-      <w:r>
-        <w:t>Sample Output of Pose Estimation Model</w:t>
-      </w:r>
-    </w:p>
-    <w:p>
-      <w:pPr>
-        <w:pStyle w:val="BodyText"/>
-      </w:pPr>
-      <w:r>
-        <w:t xml:space="preserve">The fig. </w:t>
-      </w:r>
-      <w:r>
-        <w:t>6</w:t>
-      </w:r>
-      <w:r>
-        <w:t xml:space="preserve"> shows the example output of the pose estimation model, </w:t>
-      </w:r>
-      <w:r>
-        <w:t>the calculation was stated in the methodology section</w:t>
-      </w:r>
-      <w:r>
-        <w:t>.</w:t>
-      </w:r>
-      <w:r>
-        <w:t xml:space="preserve"> </w:t>
-      </w:r>
-    </w:p>
-    <w:p>
-      <w:pPr>
-        <w:pStyle w:val="tablehead"/>
-      </w:pPr>
-      <w:r>
-        <w:t>Accuracy/Precision Scores</w:t>
-      </w:r>
-    </w:p>
-    <w:tbl>
-      <w:tblPr>
-        <w:tblW w:w="4137" w:type="dxa"/>
-        <w:jc w:val="center"/>
-        <w:tblBorders>
-          <w:top w:val="single" w:sz="2" w:space="0" w:color="auto"/>
-          <w:left w:val="single" w:sz="2" w:space="0" w:color="auto"/>
-          <w:bottom w:val="single" w:sz="2" w:space="0" w:color="auto"/>
-          <w:right w:val="single" w:sz="2" w:space="0" w:color="auto"/>
-          <w:insideH w:val="single" w:sz="2" w:space="0" w:color="auto"/>
-          <w:insideV w:val="single" w:sz="2" w:space="0" w:color="auto"/>
-        </w:tblBorders>
-        <w:tblLayout w:type="fixed"/>
-        <w:tblLook w:val="0000" w:firstRow="0" w:lastRow="0" w:firstColumn="0" w:lastColumn="0" w:noHBand="0" w:noVBand="0"/>
-      </w:tblPr>
-      <w:tblGrid>
-        <w:gridCol w:w="2157"/>
-        <w:gridCol w:w="1980"/>
-      </w:tblGrid>
-      <w:tr>
-        <w:trPr>
-          <w:cantSplit/>
-          <w:trHeight w:val="240"/>
-          <w:tblHeader/>
-          <w:jc w:val="center"/>
-        </w:trPr>
-        <w:tc>
-          <w:tcPr>
-            <w:tcW w:w="2157" w:type="dxa"/>
-            <w:vAlign w:val="center"/>
-          </w:tcPr>
-          <w:p>
-            <w:pPr>
-              <w:pStyle w:val="tablecolsubhead"/>
-            </w:pPr>
-            <w:r>
-              <w:t>Body Parts</w:t>
-            </w:r>
-          </w:p>
-        </w:tc>
-        <w:tc>
-          <w:tcPr>
-            <w:tcW w:w="1980" w:type="dxa"/>
-            <w:vAlign w:val="center"/>
-          </w:tcPr>
-          <w:p>
-            <w:pPr>
-              <w:pStyle w:val="tablecolsubhead"/>
-            </w:pPr>
-            <w:r>
-              <w:t>Scores</w:t>
-            </w:r>
-          </w:p>
-        </w:tc>
-      </w:tr>
-      <w:tr>
-        <w:trPr>
-          <w:trHeight w:val="320"/>
-          <w:jc w:val="center"/>
-        </w:trPr>
-        <w:tc>
-          <w:tcPr>
-            <w:tcW w:w="2157" w:type="dxa"/>
-            <w:vAlign w:val="center"/>
-          </w:tcPr>
-          <w:p>
-            <w:pPr>
-              <w:pStyle w:val="tablecopy"/>
-            </w:pPr>
-            <w:r>
-              <w:t>Head</w:t>
-            </w:r>
-          </w:p>
-        </w:tc>
-        <w:tc>
-          <w:tcPr>
-            <w:tcW w:w="1980" w:type="dxa"/>
-            <w:vAlign w:val="center"/>
-          </w:tcPr>
-          <w:p>
-            <w:pPr>
-              <w:rPr>
-                <w:sz w:val="16"/>
-                <w:szCs w:val="16"/>
-              </w:rPr>
-            </w:pPr>
-            <w:r>
-              <w:rPr>
-                <w:sz w:val="16"/>
-                <w:szCs w:val="16"/>
-              </w:rPr>
-              <w:t>96.351</w:t>
-            </w:r>
-          </w:p>
-        </w:tc>
-      </w:tr>
-      <w:tr>
-        <w:trPr>
-          <w:trHeight w:val="320"/>
-          <w:jc w:val="center"/>
-        </w:trPr>
-        <w:tc>
-          <w:tcPr>
-            <w:tcW w:w="2157" w:type="dxa"/>
-            <w:vAlign w:val="center"/>
-          </w:tcPr>
-          <w:p>
-            <w:pPr>
-              <w:pStyle w:val="tablecopy"/>
-            </w:pPr>
-            <w:r>
-              <w:t>Shoulder</w:t>
-            </w:r>
-          </w:p>
-        </w:tc>
-        <w:tc>
-          <w:tcPr>
-            <w:tcW w:w="1980" w:type="dxa"/>
-            <w:vAlign w:val="center"/>
-          </w:tcPr>
-          <w:p>
-            <w:pPr>
-              <w:rPr>
-                <w:sz w:val="16"/>
-                <w:szCs w:val="16"/>
-              </w:rPr>
-            </w:pPr>
-            <w:r>
-              <w:rPr>
-                <w:sz w:val="16"/>
-                <w:szCs w:val="16"/>
-              </w:rPr>
-              <w:t>95.329</w:t>
-            </w:r>
-          </w:p>
-        </w:tc>
-      </w:tr>
-      <w:tr>
-        <w:trPr>
-          <w:trHeight w:val="320"/>
-          <w:jc w:val="center"/>
-        </w:trPr>
-        <w:tc>
-          <w:tcPr>
-            <w:tcW w:w="2157" w:type="dxa"/>
-            <w:vAlign w:val="center"/>
-          </w:tcPr>
-          <w:p>
-            <w:pPr>
-              <w:pStyle w:val="tablecopy"/>
-            </w:pPr>
-            <w:r>
-              <w:t>Elbow</w:t>
-            </w:r>
-          </w:p>
-        </w:tc>
-        <w:tc>
-          <w:tcPr>
-            <w:tcW w:w="1980" w:type="dxa"/>
-            <w:vAlign w:val="center"/>
-          </w:tcPr>
-          <w:p>
-            <w:pPr>
-              <w:rPr>
-                <w:sz w:val="16"/>
-                <w:szCs w:val="16"/>
-              </w:rPr>
-            </w:pPr>
-            <w:r>
-              <w:rPr>
-                <w:sz w:val="16"/>
-                <w:szCs w:val="16"/>
-              </w:rPr>
-              <w:t>88.989</w:t>
-            </w:r>
-          </w:p>
-        </w:tc>
-      </w:tr>
-      <w:tr>
-        <w:trPr>
-          <w:trHeight w:val="320"/>
-          <w:jc w:val="center"/>
-        </w:trPr>
-        <w:tc>
-          <w:tcPr>
-            <w:tcW w:w="2157" w:type="dxa"/>
-            <w:vAlign w:val="center"/>
-          </w:tcPr>
-          <w:p>
-            <w:pPr>
-              <w:pStyle w:val="tablecopy"/>
-            </w:pPr>
-            <w:r>
-              <w:t>Wrist</w:t>
-            </w:r>
-          </w:p>
-        </w:tc>
-        <w:tc>
-          <w:tcPr>
-            <w:tcW w:w="1980" w:type="dxa"/>
-            <w:vAlign w:val="center"/>
-          </w:tcPr>
-          <w:p>
-            <w:pPr>
-              <w:rPr>
-                <w:sz w:val="16"/>
-                <w:szCs w:val="16"/>
-              </w:rPr>
-            </w:pPr>
-            <w:r>
-              <w:rPr>
-                <w:sz w:val="16"/>
-                <w:szCs w:val="16"/>
-              </w:rPr>
-              <w:t>83.176</w:t>
-            </w:r>
-          </w:p>
-        </w:tc>
-      </w:tr>
-      <w:tr>
-        <w:trPr>
-          <w:trHeight w:val="320"/>
-          <w:jc w:val="center"/>
-        </w:trPr>
-        <w:tc>
-          <w:tcPr>
-            <w:tcW w:w="2157" w:type="dxa"/>
-            <w:vAlign w:val="center"/>
-          </w:tcPr>
-          <w:p>
-            <w:pPr>
-              <w:pStyle w:val="tablecopy"/>
-            </w:pPr>
-            <w:r>
-              <w:t>Hip</w:t>
-            </w:r>
-          </w:p>
-        </w:tc>
-        <w:tc>
-          <w:tcPr>
-            <w:tcW w:w="1980" w:type="dxa"/>
-            <w:vAlign w:val="center"/>
-          </w:tcPr>
-          <w:p>
-            <w:pPr>
-              <w:rPr>
-                <w:sz w:val="16"/>
-                <w:szCs w:val="16"/>
-              </w:rPr>
-            </w:pPr>
-            <w:r>
-              <w:rPr>
-                <w:sz w:val="16"/>
-                <w:szCs w:val="16"/>
-              </w:rPr>
-              <w:t>88.420</w:t>
-            </w:r>
-          </w:p>
-        </w:tc>
-      </w:tr>
-      <w:tr>
-        <w:trPr>
-          <w:trHeight w:val="320"/>
-          <w:jc w:val="center"/>
-        </w:trPr>
-        <w:tc>
-          <w:tcPr>
-            <w:tcW w:w="2157" w:type="dxa"/>
-            <w:vAlign w:val="center"/>
-          </w:tcPr>
-          <w:p>
-            <w:pPr>
-              <w:pStyle w:val="tablecopy"/>
-            </w:pPr>
-            <w:r>
-              <w:t>Knee</w:t>
-            </w:r>
-          </w:p>
-        </w:tc>
-        <w:tc>
-          <w:tcPr>
-            <w:tcW w:w="1980" w:type="dxa"/>
-            <w:vAlign w:val="center"/>
-          </w:tcPr>
-          <w:p>
-            <w:pPr>
-              <w:rPr>
-                <w:sz w:val="16"/>
-                <w:szCs w:val="16"/>
-              </w:rPr>
-            </w:pPr>
-            <w:r>
-              <w:rPr>
-                <w:sz w:val="16"/>
-                <w:szCs w:val="16"/>
-              </w:rPr>
-              <w:t>83.960</w:t>
-            </w:r>
-          </w:p>
-        </w:tc>
-      </w:tr>
-      <w:tr>
-        <w:trPr>
-          <w:trHeight w:val="320"/>
-          <w:jc w:val="center"/>
-        </w:trPr>
-        <w:tc>
-          <w:tcPr>
-            <w:tcW w:w="2157" w:type="dxa"/>
-            <w:vAlign w:val="center"/>
-          </w:tcPr>
-          <w:p>
-            <w:pPr>
-              <w:pStyle w:val="tablecopy"/>
-            </w:pPr>
-            <w:r>
-              <w:t>Ankle</w:t>
-            </w:r>
-          </w:p>
-        </w:tc>
-        <w:tc>
-          <w:tcPr>
-            <w:tcW w:w="1980" w:type="dxa"/>
-            <w:vAlign w:val="center"/>
-          </w:tcPr>
-          <w:p>
-            <w:pPr>
-              <w:rPr>
-                <w:sz w:val="16"/>
-                <w:szCs w:val="16"/>
-              </w:rPr>
-            </w:pPr>
-            <w:r>
-              <w:rPr>
-                <w:sz w:val="16"/>
-                <w:szCs w:val="16"/>
-              </w:rPr>
-              <w:t>79.594</w:t>
-            </w:r>
-          </w:p>
-        </w:tc>
-      </w:tr>
-    </w:tbl>
-    <w:p>
-      <w:pPr>
-        <w:pStyle w:val="figurecaption"/>
-      </w:pPr>
-      <w:r>
-        <w:t>Mean Average Precision for Pose Estimation Model</w:t>
-      </w:r>
-    </w:p>
-    <w:p>
-      <w:pPr>
-        <w:pStyle w:val="BodyText"/>
-      </w:pPr>
-      <w:r>
-        <w:t>According to the Fig 7,</w:t>
-      </w:r>
-      <w:r>
-        <w:t xml:space="preserve"> most of the body parts </w:t>
-      </w:r>
-      <w:r>
-        <w:t xml:space="preserve">scores </w:t>
-      </w:r>
-      <w:r>
-        <w:t>shows greater than 75%</w:t>
-      </w:r>
-      <w:r>
-        <w:t>.</w:t>
-      </w:r>
-      <w:r>
-        <w:t xml:space="preserve"> </w:t>
-      </w:r>
-      <w:r>
-        <w:t>T</w:t>
-      </w:r>
-      <w:r>
-        <w:t xml:space="preserve">he model that we used shows </w:t>
-      </w:r>
-      <w:r>
-        <w:t xml:space="preserve">a mean </w:t>
-      </w:r>
-      <w:r>
-        <w:t>a</w:t>
-      </w:r>
-      <w:r>
-        <w:t>verage</w:t>
-      </w:r>
-      <w:r>
-        <w:t xml:space="preserve"> </w:t>
-      </w:r>
-      <w:r>
-        <w:t>p</w:t>
-      </w:r>
-      <w:r>
-        <w:t xml:space="preserve">recision </w:t>
-      </w:r>
-      <w:r>
-        <w:t>(</w:t>
-      </w:r>
-      <w:proofErr w:type="spellStart"/>
-      <w:r>
-        <w:t>mAP</w:t>
-      </w:r>
-      <w:proofErr w:type="spellEnd"/>
-      <w:r>
-        <w:t xml:space="preserve">) </w:t>
-      </w:r>
-      <w:r>
-        <w:t xml:space="preserve">of </w:t>
-      </w:r>
-      <w:r>
-        <w:t>88.532</w:t>
-      </w:r>
-      <w:r>
-        <w:t xml:space="preserve"> on the MPII dataset</w:t>
-      </w:r>
-      <w:r>
-        <w:t>, it was the same dataset that it was trained on.</w:t>
-      </w:r>
-    </w:p>
-    <w:p>
-      <w:pPr>
-        <w:pStyle w:val="BodyText"/>
-        <w:ind w:firstLine="0"/>
-      </w:pPr>
-      <w:r>
-        <w:tab/>
-      </w:r>
-      <w:r>
-        <w:t xml:space="preserve">For our Human Activity Recognition model, we used accuracy and </w:t>
-      </w:r>
-      <w:r>
-        <w:t>ROC curve</w:t>
-      </w:r>
-      <w:r>
-        <w:t xml:space="preserve"> f</w:t>
-      </w:r>
-      <w:r>
-        <w:t>or the evaluation of the model.</w:t>
-      </w:r>
-      <w:r>
-        <w:t xml:space="preserve"> Our model has achieved </w:t>
-      </w:r>
-      <w:r>
-        <w:t>99.17</w:t>
-      </w:r>
-      <w:r>
-        <w:t xml:space="preserve">% accuracy during the training and </w:t>
-      </w:r>
-      <w:r>
-        <w:t>100% accuracy in the validation set.</w:t>
-      </w:r>
-    </w:p>
-    <w:p>
-      <w:pPr>
-        <w:pStyle w:val="BodyText"/>
-        <w:ind w:firstLine="0"/>
-      </w:pPr>
+        <w:jc w:val="left"/>
+      </w:pPr>
+      <w:r>
+        <w:t xml:space="preserve">Sample Output of </w:t>
+      </w:r>
+      <w:r>
+        <w:t xml:space="preserve">ResNet-50 </w:t>
+      </w:r>
+      <w:r>
+        <w:t>Model</w:t>
+      </w:r>
     </w:p>
     <w:p>
       <w:pPr>
@@ -2014,10 +1652,10 @@
           <w:noProof/>
         </w:rPr>
         <w:drawing>
-          <wp:inline distT="0" distB="0" distL="0" distR="0" wp14:anchorId="6E7A33F3" wp14:editId="4100B37B">
-            <wp:extent cx="3089910" cy="2435225"/>
-            <wp:effectExtent l="0" t="0" r="0" b="3175"/>
-            <wp:docPr id="151835974" name="Picture 4" descr="A graph of a function&#10;&#10;Description automatically generated"/>
+          <wp:inline distT="0" distB="0" distL="0" distR="0" wp14:anchorId="7C9D7FD3" wp14:editId="15D5C4B0">
+            <wp:extent cx="2279176" cy="2279176"/>
+            <wp:effectExtent l="0" t="0" r="6985" b="6985"/>
+            <wp:docPr id="376909053" name="Picture 4" descr="A person standing in a room&#10;&#10;Description automatically generated"/>
             <wp:cNvGraphicFramePr>
               <a:graphicFrameLocks xmlns:a="http://schemas.openxmlformats.org/drawingml/2006/main" noChangeAspect="1"/>
             </wp:cNvGraphicFramePr>
@@ -2025,7 +1663,7 @@
               <a:graphicData uri="http://schemas.openxmlformats.org/drawingml/2006/picture">
                 <pic:pic xmlns:pic="http://schemas.openxmlformats.org/drawingml/2006/picture">
                   <pic:nvPicPr>
-                    <pic:cNvPr id="151835974" name="Picture 4" descr="A graph of a function&#10;&#10;Description automatically generated"/>
+                    <pic:cNvPr id="376909053" name="Picture 4" descr="A person standing in a room&#10;&#10;Description automatically generated"/>
                     <pic:cNvPicPr>
                       <a:picLocks noChangeAspect="1" noChangeArrowheads="1"/>
                     </pic:cNvPicPr>
@@ -2046,7 +1684,7 @@
                   <pic:spPr bwMode="auto">
                     <a:xfrm>
                       <a:off x="0" y="0"/>
-                      <a:ext cx="3089910" cy="2435225"/>
+                      <a:ext cx="2310163" cy="2310163"/>
                     </a:xfrm>
                     <a:prstGeom prst="rect">
                       <a:avLst/>
@@ -2066,15 +1704,13 @@
     <w:p>
       <w:pPr>
         <w:pStyle w:val="figurecaption"/>
-      </w:pPr>
-      <w:r>
-        <w:t>Evalu</w:t>
-      </w:r>
-      <w:r>
-        <w:t>a</w:t>
-      </w:r>
-      <w:r>
-        <w:t>tion Metrics for Human Activity Recognition</w:t>
+        <w:jc w:val="left"/>
+      </w:pPr>
+      <w:r>
+        <w:t xml:space="preserve">Sample Output of </w:t>
+      </w:r>
+      <w:r>
+        <w:t>YOLOv8</w:t>
       </w:r>
       <w:r>
         <w:t xml:space="preserve"> Model</w:t>
@@ -2083,27 +1719,1136 @@
     <w:p>
       <w:pPr>
         <w:pStyle w:val="BodyText"/>
-      </w:pPr>
-      <w:r>
-        <w:t>In the Fig. 7</w:t>
-      </w:r>
-      <w:r>
-        <w:t xml:space="preserve">, we can see the AUROC </w:t>
-      </w:r>
-      <w:r>
-        <w:t xml:space="preserve">curve </w:t>
-      </w:r>
-      <w:r>
-        <w:t xml:space="preserve">of the </w:t>
-      </w:r>
-      <w:r>
-        <w:t>Human Activity Recognition</w:t>
+        <w:ind w:firstLine="0"/>
+        <w:jc w:val="center"/>
+      </w:pPr>
+      <w:r>
+        <w:rPr>
+          <w:noProof/>
+        </w:rPr>
+        <w:lastRenderedPageBreak/>
+        <w:drawing>
+          <wp:inline distT="0" distB="0" distL="0" distR="0" wp14:anchorId="17EB8504" wp14:editId="7536FEA0">
+            <wp:extent cx="2286000" cy="2286000"/>
+            <wp:effectExtent l="0" t="0" r="0" b="0"/>
+            <wp:docPr id="727521233" name="Picture 5" descr="A person standing in front of a wall&#10;&#10;Description automatically generated"/>
+            <wp:cNvGraphicFramePr>
+              <a:graphicFrameLocks xmlns:a="http://schemas.openxmlformats.org/drawingml/2006/main" noChangeAspect="1"/>
+            </wp:cNvGraphicFramePr>
+            <a:graphic xmlns:a="http://schemas.openxmlformats.org/drawingml/2006/main">
+              <a:graphicData uri="http://schemas.openxmlformats.org/drawingml/2006/picture">
+                <pic:pic xmlns:pic="http://schemas.openxmlformats.org/drawingml/2006/picture">
+                  <pic:nvPicPr>
+                    <pic:cNvPr id="727521233" name="Picture 5" descr="A person standing in front of a wall&#10;&#10;Description automatically generated"/>
+                    <pic:cNvPicPr>
+                      <a:picLocks noChangeAspect="1" noChangeArrowheads="1"/>
+                    </pic:cNvPicPr>
+                  </pic:nvPicPr>
+                  <pic:blipFill>
+                    <a:blip r:embed="rId16">
+                      <a:extLst>
+                        <a:ext uri="{28A0092B-C50C-407E-A947-70E740481C1C}">
+                          <a14:useLocalDpi xmlns:a14="http://schemas.microsoft.com/office/drawing/2010/main" val="0"/>
+                        </a:ext>
+                      </a:extLst>
+                    </a:blip>
+                    <a:srcRect/>
+                    <a:stretch>
+                      <a:fillRect/>
+                    </a:stretch>
+                  </pic:blipFill>
+                  <pic:spPr bwMode="auto">
+                    <a:xfrm>
+                      <a:off x="0" y="0"/>
+                      <a:ext cx="2288738" cy="2288738"/>
+                    </a:xfrm>
+                    <a:prstGeom prst="rect">
+                      <a:avLst/>
+                    </a:prstGeom>
+                    <a:noFill/>
+                    <a:ln>
+                      <a:noFill/>
+                    </a:ln>
+                  </pic:spPr>
+                </pic:pic>
+              </a:graphicData>
+            </a:graphic>
+          </wp:inline>
+        </w:drawing>
+      </w:r>
+    </w:p>
+    <w:p>
+      <w:pPr>
+        <w:pStyle w:val="figurecaption"/>
+        <w:jc w:val="left"/>
+      </w:pPr>
+      <w:r>
+        <w:t xml:space="preserve">Sample Output of </w:t>
+      </w:r>
+      <w:r>
+        <w:t>YOLO-NAS</w:t>
+      </w:r>
+      <w:r>
+        <w:t xml:space="preserve"> Model</w:t>
+      </w:r>
+    </w:p>
+    <w:p>
+      <w:pPr>
+        <w:pStyle w:val="BodyText"/>
+      </w:pPr>
+      <w:r>
+        <w:t xml:space="preserve">The </w:t>
+      </w:r>
+      <w:r>
+        <w:t>F</w:t>
+      </w:r>
+      <w:r>
+        <w:t xml:space="preserve">ig. </w:t>
+      </w:r>
+      <w:r>
+        <w:t>6</w:t>
+      </w:r>
+      <w:r>
+        <w:t xml:space="preserve"> </w:t>
+      </w:r>
+      <w:r>
+        <w:t xml:space="preserve">to Fig. 8 </w:t>
+      </w:r>
+      <w:r>
+        <w:t>shows the example output of the pose estimation model</w:t>
+      </w:r>
+      <w:r>
+        <w:t>.</w:t>
+      </w:r>
+    </w:p>
+    <w:p>
+      <w:pPr>
+        <w:pStyle w:val="tablehead"/>
+      </w:pPr>
+      <w:r>
+        <w:t>Pose Estimation Model Comparison</w:t>
+      </w:r>
+    </w:p>
+    <w:tbl>
+      <w:tblPr>
+        <w:tblW w:w="4857" w:type="dxa"/>
+        <w:jc w:val="center"/>
+        <w:tblBorders>
+          <w:top w:val="single" w:sz="2" w:space="0" w:color="auto"/>
+          <w:left w:val="single" w:sz="2" w:space="0" w:color="auto"/>
+          <w:bottom w:val="single" w:sz="2" w:space="0" w:color="auto"/>
+          <w:right w:val="single" w:sz="2" w:space="0" w:color="auto"/>
+          <w:insideH w:val="single" w:sz="2" w:space="0" w:color="auto"/>
+          <w:insideV w:val="single" w:sz="2" w:space="0" w:color="auto"/>
+        </w:tblBorders>
+        <w:tblLayout w:type="fixed"/>
+        <w:tblLook w:val="0000" w:firstRow="0" w:lastRow="0" w:firstColumn="0" w:lastColumn="0" w:noHBand="0" w:noVBand="0"/>
+      </w:tblPr>
+      <w:tblGrid>
+        <w:gridCol w:w="1257"/>
+        <w:gridCol w:w="1260"/>
+        <w:gridCol w:w="1170"/>
+        <w:gridCol w:w="1170"/>
+      </w:tblGrid>
+      <w:tr>
+        <w:trPr>
+          <w:cantSplit/>
+          <w:trHeight w:val="240"/>
+          <w:tblHeader/>
+          <w:jc w:val="center"/>
+        </w:trPr>
+        <w:tc>
+          <w:tcPr>
+            <w:tcW w:w="1257" w:type="dxa"/>
+            <w:vAlign w:val="center"/>
+          </w:tcPr>
+          <w:p>
+            <w:pPr>
+              <w:pStyle w:val="tablecolsubhead"/>
+            </w:pPr>
+            <w:r>
+              <w:t>Model</w:t>
+            </w:r>
+          </w:p>
+        </w:tc>
+        <w:tc>
+          <w:tcPr>
+            <w:tcW w:w="1260" w:type="dxa"/>
+            <w:vAlign w:val="center"/>
+          </w:tcPr>
+          <w:p>
+            <w:pPr>
+              <w:pStyle w:val="tablecolsubhead"/>
+            </w:pPr>
+            <w:proofErr w:type="spellStart"/>
+            <w:r>
+              <w:t>mAP</w:t>
+            </w:r>
+            <w:proofErr w:type="spellEnd"/>
+            <w:r>
+              <w:t xml:space="preserve"> Scores</w:t>
+            </w:r>
+          </w:p>
+        </w:tc>
+        <w:tc>
+          <w:tcPr>
+            <w:tcW w:w="1170" w:type="dxa"/>
+            <w:vAlign w:val="center"/>
+          </w:tcPr>
+          <w:p>
+            <w:pPr>
+              <w:pStyle w:val="tablecolsubhead"/>
+            </w:pPr>
+            <w:r>
+              <w:t>Execution Time</w:t>
+            </w:r>
+          </w:p>
+        </w:tc>
+        <w:tc>
+          <w:tcPr>
+            <w:tcW w:w="1170" w:type="dxa"/>
+            <w:vAlign w:val="center"/>
+          </w:tcPr>
+          <w:p>
+            <w:pPr>
+              <w:pStyle w:val="tablecolsubhead"/>
+            </w:pPr>
+            <w:r>
+              <w:t>Model Size</w:t>
+            </w:r>
+          </w:p>
+        </w:tc>
+      </w:tr>
+      <w:tr>
+        <w:trPr>
+          <w:trHeight w:val="320"/>
+          <w:jc w:val="center"/>
+        </w:trPr>
+        <w:tc>
+          <w:tcPr>
+            <w:tcW w:w="1257" w:type="dxa"/>
+            <w:vAlign w:val="center"/>
+          </w:tcPr>
+          <w:p>
+            <w:pPr>
+              <w:pStyle w:val="tablecopy"/>
+            </w:pPr>
+            <w:r>
+              <w:t>ResNet-50</w:t>
+            </w:r>
+          </w:p>
+        </w:tc>
+        <w:tc>
+          <w:tcPr>
+            <w:tcW w:w="1260" w:type="dxa"/>
+            <w:vAlign w:val="center"/>
+          </w:tcPr>
+          <w:p>
+            <w:pPr>
+              <w:rPr>
+                <w:sz w:val="16"/>
+                <w:szCs w:val="16"/>
+              </w:rPr>
+            </w:pPr>
+            <w:r>
+              <w:rPr>
+                <w:sz w:val="16"/>
+                <w:szCs w:val="16"/>
+              </w:rPr>
+              <w:t>96.351</w:t>
+            </w:r>
+          </w:p>
+        </w:tc>
+        <w:tc>
+          <w:tcPr>
+            <w:tcW w:w="1170" w:type="dxa"/>
+            <w:vAlign w:val="center"/>
+          </w:tcPr>
+          <w:p>
+            <w:pPr>
+              <w:rPr>
+                <w:sz w:val="16"/>
+                <w:szCs w:val="16"/>
+              </w:rPr>
+            </w:pPr>
+            <w:r>
+              <w:rPr>
+                <w:sz w:val="16"/>
+                <w:szCs w:val="16"/>
+              </w:rPr>
+              <w:t>265.8ms</w:t>
+            </w:r>
+          </w:p>
+        </w:tc>
+        <w:tc>
+          <w:tcPr>
+            <w:tcW w:w="1170" w:type="dxa"/>
+            <w:vAlign w:val="center"/>
+          </w:tcPr>
+          <w:p>
+            <w:pPr>
+              <w:rPr>
+                <w:sz w:val="16"/>
+                <w:szCs w:val="16"/>
+              </w:rPr>
+            </w:pPr>
+            <w:r>
+              <w:rPr>
+                <w:sz w:val="16"/>
+                <w:szCs w:val="16"/>
+              </w:rPr>
+              <w:t>132.7 MB</w:t>
+            </w:r>
+          </w:p>
+        </w:tc>
+      </w:tr>
+      <w:tr>
+        <w:trPr>
+          <w:trHeight w:val="320"/>
+          <w:jc w:val="center"/>
+        </w:trPr>
+        <w:tc>
+          <w:tcPr>
+            <w:tcW w:w="1257" w:type="dxa"/>
+            <w:vAlign w:val="center"/>
+          </w:tcPr>
+          <w:p>
+            <w:pPr>
+              <w:pStyle w:val="tablecopy"/>
+            </w:pPr>
+            <w:r>
+              <w:t>YOLOv8</w:t>
+            </w:r>
+          </w:p>
+        </w:tc>
+        <w:tc>
+          <w:tcPr>
+            <w:tcW w:w="1260" w:type="dxa"/>
+            <w:vAlign w:val="center"/>
+          </w:tcPr>
+          <w:p>
+            <w:pPr>
+              <w:rPr>
+                <w:sz w:val="16"/>
+                <w:szCs w:val="16"/>
+              </w:rPr>
+            </w:pPr>
+            <w:r>
+              <w:rPr>
+                <w:sz w:val="16"/>
+                <w:szCs w:val="16"/>
+              </w:rPr>
+              <w:t>95.329</w:t>
+            </w:r>
+          </w:p>
+        </w:tc>
+        <w:tc>
+          <w:tcPr>
+            <w:tcW w:w="1170" w:type="dxa"/>
+            <w:vAlign w:val="center"/>
+          </w:tcPr>
+          <w:p>
+            <w:pPr>
+              <w:rPr>
+                <w:sz w:val="16"/>
+                <w:szCs w:val="16"/>
+              </w:rPr>
+            </w:pPr>
+            <w:r>
+              <w:rPr>
+                <w:sz w:val="16"/>
+                <w:szCs w:val="16"/>
+              </w:rPr>
+              <w:t>600.5ms</w:t>
+            </w:r>
+          </w:p>
+        </w:tc>
+        <w:tc>
+          <w:tcPr>
+            <w:tcW w:w="1170" w:type="dxa"/>
+            <w:vAlign w:val="center"/>
+          </w:tcPr>
+          <w:p>
+            <w:pPr>
+              <w:rPr>
+                <w:sz w:val="16"/>
+                <w:szCs w:val="16"/>
+              </w:rPr>
+            </w:pPr>
+            <w:r>
+              <w:rPr>
+                <w:sz w:val="16"/>
+                <w:szCs w:val="16"/>
+              </w:rPr>
+              <w:t>45.7 MB</w:t>
+            </w:r>
+          </w:p>
+        </w:tc>
+      </w:tr>
+      <w:tr>
+        <w:trPr>
+          <w:trHeight w:val="320"/>
+          <w:jc w:val="center"/>
+        </w:trPr>
+        <w:tc>
+          <w:tcPr>
+            <w:tcW w:w="1257" w:type="dxa"/>
+            <w:vAlign w:val="center"/>
+          </w:tcPr>
+          <w:p>
+            <w:pPr>
+              <w:pStyle w:val="tablecopy"/>
+            </w:pPr>
+            <w:r>
+              <w:t>YOLO-NAS</w:t>
+            </w:r>
+          </w:p>
+        </w:tc>
+        <w:tc>
+          <w:tcPr>
+            <w:tcW w:w="1260" w:type="dxa"/>
+            <w:vAlign w:val="center"/>
+          </w:tcPr>
+          <w:p>
+            <w:pPr>
+              <w:rPr>
+                <w:sz w:val="16"/>
+                <w:szCs w:val="16"/>
+              </w:rPr>
+            </w:pPr>
+            <w:r>
+              <w:rPr>
+                <w:sz w:val="16"/>
+                <w:szCs w:val="16"/>
+              </w:rPr>
+              <w:t>88.989</w:t>
+            </w:r>
+          </w:p>
+        </w:tc>
+        <w:tc>
+          <w:tcPr>
+            <w:tcW w:w="1170" w:type="dxa"/>
+            <w:vAlign w:val="center"/>
+          </w:tcPr>
+          <w:p>
+            <w:pPr>
+              <w:rPr>
+                <w:sz w:val="16"/>
+                <w:szCs w:val="16"/>
+              </w:rPr>
+            </w:pPr>
+            <w:r>
+              <w:rPr>
+                <w:sz w:val="16"/>
+                <w:szCs w:val="16"/>
+              </w:rPr>
+              <w:t>722.8ms</w:t>
+            </w:r>
+          </w:p>
+        </w:tc>
+        <w:tc>
+          <w:tcPr>
+            <w:tcW w:w="1170" w:type="dxa"/>
+            <w:vAlign w:val="center"/>
+          </w:tcPr>
+          <w:p>
+            <w:pPr>
+              <w:rPr>
+                <w:sz w:val="16"/>
+                <w:szCs w:val="16"/>
+              </w:rPr>
+            </w:pPr>
+            <w:r>
+              <w:rPr>
+                <w:sz w:val="16"/>
+                <w:szCs w:val="16"/>
+              </w:rPr>
+              <w:t>60.2 MB</w:t>
+            </w:r>
+          </w:p>
+        </w:tc>
+      </w:tr>
+    </w:tbl>
+    <w:p>
+      <w:pPr>
+        <w:pStyle w:val="figurecaption"/>
+      </w:pPr>
+      <w:r>
+        <w:t>Metrics</w:t>
+      </w:r>
+      <w:r>
+        <w:t xml:space="preserve"> for Pose Estimation Model</w:t>
+      </w:r>
+    </w:p>
+    <w:p>
+      <w:pPr>
+        <w:pStyle w:val="BodyText"/>
+      </w:pPr>
+      <w:r>
+        <w:t xml:space="preserve">According to the Fig </w:t>
+      </w:r>
+      <w:r>
+        <w:t>9</w:t>
+      </w:r>
+      <w:r>
+        <w:t>,</w:t>
+      </w:r>
+      <w:r>
+        <w:t xml:space="preserve"> </w:t>
+      </w:r>
+      <w:r>
+        <w:t xml:space="preserve">we can see that ResNet-50 performed better than YOLOv8 and YOLO-NAS in terms of the performance and speed, but this is because of the gap between the model size, we can see that both YOLOv8 and YOLO-NAS have significantly lower size compared to </w:t>
+      </w:r>
+      <w:proofErr w:type="spellStart"/>
+      <w:r>
+        <w:t>ResNet</w:t>
+      </w:r>
+      <w:proofErr w:type="spellEnd"/>
+      <w:r>
+        <w:t>, this is because YOLO models boasts in have smaller size while maintaining good performance.</w:t>
+      </w:r>
+    </w:p>
+    <w:p>
+      <w:pPr>
+        <w:pStyle w:val="Heading2"/>
+      </w:pPr>
+      <w:r>
+        <w:t>Human Recognition Model</w:t>
+      </w:r>
+    </w:p>
+    <w:p>
+      <w:pPr>
+        <w:pStyle w:val="BodyText"/>
+        <w:ind w:firstLine="0"/>
+      </w:pPr>
+      <w:r>
+        <w:tab/>
+      </w:r>
+      <w:r>
+        <w:t xml:space="preserve">For our Human Activity Recognition model, we used </w:t>
+      </w:r>
+      <w:r>
+        <w:t xml:space="preserve">our training and validation </w:t>
+      </w:r>
+      <w:r>
+        <w:t xml:space="preserve">accuracy </w:t>
+      </w:r>
+      <w:r>
+        <w:t>f</w:t>
+      </w:r>
+      <w:r>
+        <w:t>or the evaluation of the model.</w:t>
+      </w:r>
+    </w:p>
+    <w:p>
+      <w:pPr>
+        <w:pStyle w:val="BodyText"/>
+        <w:ind w:firstLine="0"/>
+        <w:jc w:val="center"/>
+      </w:pPr>
+      <w:r>
+        <w:rPr>
+          <w:noProof/>
+        </w:rPr>
+        <w:drawing>
+          <wp:inline distT="0" distB="0" distL="0" distR="0" wp14:anchorId="22C87CF9" wp14:editId="79646F4A">
+            <wp:extent cx="2898849" cy="2326943"/>
+            <wp:effectExtent l="0" t="0" r="0" b="0"/>
+            <wp:docPr id="482095777" name="Picture 8" descr="A graph with red and blue lines&#10;&#10;Description automatically generated"/>
+            <wp:cNvGraphicFramePr>
+              <a:graphicFrameLocks xmlns:a="http://schemas.openxmlformats.org/drawingml/2006/main" noChangeAspect="1"/>
+            </wp:cNvGraphicFramePr>
+            <a:graphic xmlns:a="http://schemas.openxmlformats.org/drawingml/2006/main">
+              <a:graphicData uri="http://schemas.openxmlformats.org/drawingml/2006/picture">
+                <pic:pic xmlns:pic="http://schemas.openxmlformats.org/drawingml/2006/picture">
+                  <pic:nvPicPr>
+                    <pic:cNvPr id="482095777" name="Picture 8" descr="A graph with red and blue lines&#10;&#10;Description automatically generated"/>
+                    <pic:cNvPicPr>
+                      <a:picLocks noChangeAspect="1" noChangeArrowheads="1"/>
+                    </pic:cNvPicPr>
+                  </pic:nvPicPr>
+                  <pic:blipFill>
+                    <a:blip r:embed="rId17">
+                      <a:extLst>
+                        <a:ext uri="{28A0092B-C50C-407E-A947-70E740481C1C}">
+                          <a14:useLocalDpi xmlns:a14="http://schemas.microsoft.com/office/drawing/2010/main" val="0"/>
+                        </a:ext>
+                      </a:extLst>
+                    </a:blip>
+                    <a:srcRect/>
+                    <a:stretch>
+                      <a:fillRect/>
+                    </a:stretch>
+                  </pic:blipFill>
+                  <pic:spPr bwMode="auto">
+                    <a:xfrm>
+                      <a:off x="0" y="0"/>
+                      <a:ext cx="2914885" cy="2339816"/>
+                    </a:xfrm>
+                    <a:prstGeom prst="rect">
+                      <a:avLst/>
+                    </a:prstGeom>
+                    <a:noFill/>
+                    <a:ln>
+                      <a:noFill/>
+                    </a:ln>
+                  </pic:spPr>
+                </pic:pic>
+              </a:graphicData>
+            </a:graphic>
+          </wp:inline>
+        </w:drawing>
+      </w:r>
+    </w:p>
+    <w:p>
+      <w:pPr>
+        <w:pStyle w:val="figurecaption"/>
+        <w:jc w:val="left"/>
+      </w:pPr>
+      <w:r>
+        <w:t xml:space="preserve">Training vs Validation </w:t>
+      </w:r>
+      <w:r>
+        <w:t>Accuracy</w:t>
+      </w:r>
+      <w:r>
+        <w:t xml:space="preserve"> of</w:t>
+      </w:r>
+      <w:r>
+        <w:t xml:space="preserve"> </w:t>
+      </w:r>
+      <w:r>
+        <w:t>Conv(2+1)D ResNet</w:t>
+      </w:r>
+      <w:r>
+        <w:t xml:space="preserve"> Mode</w:t>
+      </w:r>
+      <w:r>
+        <w:t>l</w:t>
+      </w:r>
+    </w:p>
+    <w:p>
+      <w:pPr>
+        <w:pStyle w:val="figurecaption"/>
+        <w:numPr>
+          <w:ilvl w:val="0"/>
+          <w:numId w:val="0"/>
+        </w:numPr>
+        <w:jc w:val="left"/>
+      </w:pPr>
+      <w:r>
+        <w:drawing>
+          <wp:inline distT="0" distB="0" distL="0" distR="0" wp14:anchorId="1F05CA0E" wp14:editId="4A03E7D5">
+            <wp:extent cx="3016155" cy="2383296"/>
+            <wp:effectExtent l="0" t="0" r="0" b="0"/>
+            <wp:docPr id="660891055" name="Picture 9" descr="A graph with red and blue lines&#10;&#10;Description automatically generated"/>
+            <wp:cNvGraphicFramePr>
+              <a:graphicFrameLocks xmlns:a="http://schemas.openxmlformats.org/drawingml/2006/main" noChangeAspect="1"/>
+            </wp:cNvGraphicFramePr>
+            <a:graphic xmlns:a="http://schemas.openxmlformats.org/drawingml/2006/main">
+              <a:graphicData uri="http://schemas.openxmlformats.org/drawingml/2006/picture">
+                <pic:pic xmlns:pic="http://schemas.openxmlformats.org/drawingml/2006/picture">
+                  <pic:nvPicPr>
+                    <pic:cNvPr id="660891055" name="Picture 9" descr="A graph with red and blue lines&#10;&#10;Description automatically generated"/>
+                    <pic:cNvPicPr>
+                      <a:picLocks noChangeAspect="1" noChangeArrowheads="1"/>
+                    </pic:cNvPicPr>
+                  </pic:nvPicPr>
+                  <pic:blipFill>
+                    <a:blip r:embed="rId18">
+                      <a:extLst>
+                        <a:ext uri="{28A0092B-C50C-407E-A947-70E740481C1C}">
+                          <a14:useLocalDpi xmlns:a14="http://schemas.microsoft.com/office/drawing/2010/main" val="0"/>
+                        </a:ext>
+                      </a:extLst>
+                    </a:blip>
+                    <a:srcRect/>
+                    <a:stretch>
+                      <a:fillRect/>
+                    </a:stretch>
+                  </pic:blipFill>
+                  <pic:spPr bwMode="auto">
+                    <a:xfrm>
+                      <a:off x="0" y="0"/>
+                      <a:ext cx="3018530" cy="2385173"/>
+                    </a:xfrm>
+                    <a:prstGeom prst="rect">
+                      <a:avLst/>
+                    </a:prstGeom>
+                    <a:noFill/>
+                    <a:ln>
+                      <a:noFill/>
+                    </a:ln>
+                  </pic:spPr>
+                </pic:pic>
+              </a:graphicData>
+            </a:graphic>
+          </wp:inline>
+        </w:drawing>
+      </w:r>
+    </w:p>
+    <w:p>
+      <w:pPr>
+        <w:pStyle w:val="figurecaption"/>
+        <w:jc w:val="left"/>
+      </w:pPr>
+      <w:r>
+        <w:t xml:space="preserve">Training vs Validation Loss of </w:t>
+      </w:r>
+      <w:r>
+        <w:t>Conv(2+1)D ResNet Model</w:t>
+      </w:r>
+    </w:p>
+    <w:p>
+      <w:pPr>
+        <w:pStyle w:val="BodyText"/>
+        <w:ind w:firstLine="0"/>
+      </w:pPr>
+      <w:r>
+        <w:tab/>
+      </w:r>
+      <w:r>
+        <w:t xml:space="preserve">As seen in Fig. 10 and Fig. 11, </w:t>
+      </w:r>
+      <w:r>
+        <w:t xml:space="preserve">Our </w:t>
+      </w:r>
+      <w:r>
+        <w:t xml:space="preserve">Conv(2+1)D </w:t>
+      </w:r>
+      <w:r>
+        <w:t xml:space="preserve">with </w:t>
+      </w:r>
+      <w:proofErr w:type="spellStart"/>
+      <w:r>
+        <w:t>ResNet</w:t>
+      </w:r>
+      <w:proofErr w:type="spellEnd"/>
+      <w:r>
+        <w:t xml:space="preserve"> </w:t>
+      </w:r>
+      <w:r>
+        <w:t xml:space="preserve">model </w:t>
+      </w:r>
+      <w:r>
+        <w:t xml:space="preserve">for HAR </w:t>
+      </w:r>
+      <w:r>
+        <w:t xml:space="preserve">has achieved </w:t>
+      </w:r>
+      <w:r>
+        <w:t>93</w:t>
+      </w:r>
+      <w:r>
+        <w:t>.</w:t>
+      </w:r>
+      <w:r>
+        <w:t>23</w:t>
+      </w:r>
+      <w:r>
+        <w:t>%</w:t>
+      </w:r>
+      <w:r>
+        <w:t xml:space="preserve"> accuracy during the training and </w:t>
+      </w:r>
+      <w:r>
+        <w:t>73</w:t>
+      </w:r>
+      <w:r>
+        <w:t>.</w:t>
+      </w:r>
+      <w:r>
+        <w:t>33</w:t>
+      </w:r>
+      <w:r>
+        <w:t>% accuracy in the validation set.</w:t>
+      </w:r>
+    </w:p>
+    <w:p>
+      <w:pPr>
+        <w:pStyle w:val="BodyText"/>
+        <w:ind w:firstLine="0"/>
+      </w:pPr>
+      <w:r>
+        <w:rPr>
+          <w:noProof/>
+        </w:rPr>
+        <w:drawing>
+          <wp:inline distT="0" distB="0" distL="0" distR="0" wp14:anchorId="3835FC44" wp14:editId="56D576F8">
+            <wp:extent cx="3089910" cy="2480310"/>
+            <wp:effectExtent l="0" t="0" r="0" b="0"/>
+            <wp:docPr id="1248772266" name="Picture 11" descr="A graph of a graph&#10;&#10;Description automatically generated"/>
+            <wp:cNvGraphicFramePr>
+              <a:graphicFrameLocks xmlns:a="http://schemas.openxmlformats.org/drawingml/2006/main" noChangeAspect="1"/>
+            </wp:cNvGraphicFramePr>
+            <a:graphic xmlns:a="http://schemas.openxmlformats.org/drawingml/2006/main">
+              <a:graphicData uri="http://schemas.openxmlformats.org/drawingml/2006/picture">
+                <pic:pic xmlns:pic="http://schemas.openxmlformats.org/drawingml/2006/picture">
+                  <pic:nvPicPr>
+                    <pic:cNvPr id="1248772266" name="Picture 11" descr="A graph of a graph&#10;&#10;Description automatically generated"/>
+                    <pic:cNvPicPr>
+                      <a:picLocks noChangeAspect="1" noChangeArrowheads="1"/>
+                    </pic:cNvPicPr>
+                  </pic:nvPicPr>
+                  <pic:blipFill>
+                    <a:blip r:embed="rId19">
+                      <a:extLst>
+                        <a:ext uri="{28A0092B-C50C-407E-A947-70E740481C1C}">
+                          <a14:useLocalDpi xmlns:a14="http://schemas.microsoft.com/office/drawing/2010/main" val="0"/>
+                        </a:ext>
+                      </a:extLst>
+                    </a:blip>
+                    <a:srcRect/>
+                    <a:stretch>
+                      <a:fillRect/>
+                    </a:stretch>
+                  </pic:blipFill>
+                  <pic:spPr bwMode="auto">
+                    <a:xfrm>
+                      <a:off x="0" y="0"/>
+                      <a:ext cx="3089910" cy="2480310"/>
+                    </a:xfrm>
+                    <a:prstGeom prst="rect">
+                      <a:avLst/>
+                    </a:prstGeom>
+                    <a:noFill/>
+                    <a:ln>
+                      <a:noFill/>
+                    </a:ln>
+                  </pic:spPr>
+                </pic:pic>
+              </a:graphicData>
+            </a:graphic>
+          </wp:inline>
+        </w:drawing>
+      </w:r>
+    </w:p>
+    <w:p>
+      <w:pPr>
+        <w:pStyle w:val="figurecaption"/>
+        <w:jc w:val="left"/>
+      </w:pPr>
+      <w:r>
+        <w:t xml:space="preserve">Training vs Validation Accuracy of </w:t>
+      </w:r>
+      <w:r>
+        <w:t>3D</w:t>
+      </w:r>
+      <w:r>
+        <w:t xml:space="preserve"> </w:t>
+      </w:r>
+      <w:r>
+        <w:t>CNN with LSTM</w:t>
+      </w:r>
+      <w:r>
+        <w:t xml:space="preserve"> Model</w:t>
+      </w:r>
+    </w:p>
+    <w:p>
+      <w:pPr>
+        <w:pStyle w:val="BodyText"/>
+        <w:ind w:firstLine="0"/>
+      </w:pPr>
+      <w:r>
+        <w:rPr>
+          <w:noProof/>
+        </w:rPr>
+        <w:drawing>
+          <wp:inline distT="0" distB="0" distL="0" distR="0" wp14:anchorId="0CCDFCB9" wp14:editId="0E65C108">
+            <wp:extent cx="3089910" cy="2480310"/>
+            <wp:effectExtent l="0" t="0" r="0" b="0"/>
+            <wp:docPr id="755013603" name="Picture 12" descr="A graph of a graph with a red line&#10;&#10;Description automatically generated"/>
+            <wp:cNvGraphicFramePr>
+              <a:graphicFrameLocks xmlns:a="http://schemas.openxmlformats.org/drawingml/2006/main" noChangeAspect="1"/>
+            </wp:cNvGraphicFramePr>
+            <a:graphic xmlns:a="http://schemas.openxmlformats.org/drawingml/2006/main">
+              <a:graphicData uri="http://schemas.openxmlformats.org/drawingml/2006/picture">
+                <pic:pic xmlns:pic="http://schemas.openxmlformats.org/drawingml/2006/picture">
+                  <pic:nvPicPr>
+                    <pic:cNvPr id="755013603" name="Picture 12" descr="A graph of a graph with a red line&#10;&#10;Description automatically generated"/>
+                    <pic:cNvPicPr>
+                      <a:picLocks noChangeAspect="1" noChangeArrowheads="1"/>
+                    </pic:cNvPicPr>
+                  </pic:nvPicPr>
+                  <pic:blipFill>
+                    <a:blip r:embed="rId20">
+                      <a:extLst>
+                        <a:ext uri="{28A0092B-C50C-407E-A947-70E740481C1C}">
+                          <a14:useLocalDpi xmlns:a14="http://schemas.microsoft.com/office/drawing/2010/main" val="0"/>
+                        </a:ext>
+                      </a:extLst>
+                    </a:blip>
+                    <a:srcRect/>
+                    <a:stretch>
+                      <a:fillRect/>
+                    </a:stretch>
+                  </pic:blipFill>
+                  <pic:spPr bwMode="auto">
+                    <a:xfrm>
+                      <a:off x="0" y="0"/>
+                      <a:ext cx="3089910" cy="2480310"/>
+                    </a:xfrm>
+                    <a:prstGeom prst="rect">
+                      <a:avLst/>
+                    </a:prstGeom>
+                    <a:noFill/>
+                    <a:ln>
+                      <a:noFill/>
+                    </a:ln>
+                  </pic:spPr>
+                </pic:pic>
+              </a:graphicData>
+            </a:graphic>
+          </wp:inline>
+        </w:drawing>
+      </w:r>
+    </w:p>
+    <w:p>
+      <w:pPr>
+        <w:pStyle w:val="figurecaption"/>
+        <w:jc w:val="left"/>
+      </w:pPr>
+      <w:r>
+        <w:t xml:space="preserve">Training vs Validation Accuracy of </w:t>
+      </w:r>
+      <w:r>
+        <w:t>3D CNN with LSTM</w:t>
+      </w:r>
+      <w:r>
+        <w:t xml:space="preserve"> Model</w:t>
+      </w:r>
+    </w:p>
+    <w:p>
+      <w:pPr>
+        <w:pStyle w:val="BodyText"/>
+      </w:pPr>
+      <w:r>
+        <w:lastRenderedPageBreak/>
+        <w:t xml:space="preserve">In the Fig. </w:t>
+      </w:r>
+      <w:r>
+        <w:t>12 and Fig.13</w:t>
+      </w:r>
+      <w:r>
+        <w:t xml:space="preserve">, we can see </w:t>
+      </w:r>
+      <w:r>
+        <w:t xml:space="preserve">training and validation </w:t>
+      </w:r>
+      <w:r>
+        <w:t>3D CNN with LSTM</w:t>
+      </w:r>
+      <w:r>
+        <w:t>.</w:t>
+      </w:r>
+      <w:r>
+        <w:t xml:space="preserve"> </w:t>
+      </w:r>
+      <w:r>
+        <w:t>This graph shows that the model overfitting because of the lack of Dropout layers.</w:t>
+      </w:r>
+    </w:p>
+    <w:p>
+      <w:pPr>
+        <w:pStyle w:val="BodyText"/>
+        <w:ind w:firstLine="0"/>
+      </w:pPr>
+      <w:r>
+        <w:rPr>
+          <w:noProof/>
+        </w:rPr>
+        <w:drawing>
+          <wp:inline distT="0" distB="0" distL="0" distR="0" wp14:anchorId="242C382A" wp14:editId="1FA19B33">
+            <wp:extent cx="3089910" cy="2480310"/>
+            <wp:effectExtent l="0" t="0" r="0" b="0"/>
+            <wp:docPr id="1216150879" name="Picture 14" descr="A graph of a graph&#10;&#10;Description automatically generated"/>
+            <wp:cNvGraphicFramePr>
+              <a:graphicFrameLocks xmlns:a="http://schemas.openxmlformats.org/drawingml/2006/main" noChangeAspect="1"/>
+            </wp:cNvGraphicFramePr>
+            <a:graphic xmlns:a="http://schemas.openxmlformats.org/drawingml/2006/main">
+              <a:graphicData uri="http://schemas.openxmlformats.org/drawingml/2006/picture">
+                <pic:pic xmlns:pic="http://schemas.openxmlformats.org/drawingml/2006/picture">
+                  <pic:nvPicPr>
+                    <pic:cNvPr id="1216150879" name="Picture 14" descr="A graph of a graph&#10;&#10;Description automatically generated"/>
+                    <pic:cNvPicPr>
+                      <a:picLocks noChangeAspect="1" noChangeArrowheads="1"/>
+                    </pic:cNvPicPr>
+                  </pic:nvPicPr>
+                  <pic:blipFill>
+                    <a:blip r:embed="rId21">
+                      <a:extLst>
+                        <a:ext uri="{28A0092B-C50C-407E-A947-70E740481C1C}">
+                          <a14:useLocalDpi xmlns:a14="http://schemas.microsoft.com/office/drawing/2010/main" val="0"/>
+                        </a:ext>
+                      </a:extLst>
+                    </a:blip>
+                    <a:srcRect/>
+                    <a:stretch>
+                      <a:fillRect/>
+                    </a:stretch>
+                  </pic:blipFill>
+                  <pic:spPr bwMode="auto">
+                    <a:xfrm>
+                      <a:off x="0" y="0"/>
+                      <a:ext cx="3089910" cy="2480310"/>
+                    </a:xfrm>
+                    <a:prstGeom prst="rect">
+                      <a:avLst/>
+                    </a:prstGeom>
+                    <a:noFill/>
+                    <a:ln>
+                      <a:noFill/>
+                    </a:ln>
+                  </pic:spPr>
+                </pic:pic>
+              </a:graphicData>
+            </a:graphic>
+          </wp:inline>
+        </w:drawing>
+      </w:r>
+    </w:p>
+    <w:p>
+      <w:pPr>
+        <w:pStyle w:val="figurecaption"/>
+        <w:jc w:val="left"/>
+      </w:pPr>
+      <w:r>
+        <w:t>Training vs Validation Accuracy of 3D CNN with LSTM Model</w:t>
+      </w:r>
+    </w:p>
+    <w:p>
+      <w:pPr>
+        <w:pStyle w:val="figurecaption"/>
+        <w:numPr>
+          <w:ilvl w:val="0"/>
+          <w:numId w:val="0"/>
+        </w:numPr>
+        <w:jc w:val="left"/>
+      </w:pPr>
+      <w:r>
+        <w:drawing>
+          <wp:inline distT="0" distB="0" distL="0" distR="0" wp14:anchorId="2E041F13" wp14:editId="6AB482FA">
+            <wp:extent cx="3089910" cy="2441575"/>
+            <wp:effectExtent l="0" t="0" r="0" b="0"/>
+            <wp:docPr id="43047901" name="Picture 13" descr="A graph with red and blue lines&#10;&#10;Description automatically generated"/>
+            <wp:cNvGraphicFramePr>
+              <a:graphicFrameLocks xmlns:a="http://schemas.openxmlformats.org/drawingml/2006/main" noChangeAspect="1"/>
+            </wp:cNvGraphicFramePr>
+            <a:graphic xmlns:a="http://schemas.openxmlformats.org/drawingml/2006/main">
+              <a:graphicData uri="http://schemas.openxmlformats.org/drawingml/2006/picture">
+                <pic:pic xmlns:pic="http://schemas.openxmlformats.org/drawingml/2006/picture">
+                  <pic:nvPicPr>
+                    <pic:cNvPr id="43047901" name="Picture 13" descr="A graph with red and blue lines&#10;&#10;Description automatically generated"/>
+                    <pic:cNvPicPr>
+                      <a:picLocks noChangeAspect="1" noChangeArrowheads="1"/>
+                    </pic:cNvPicPr>
+                  </pic:nvPicPr>
+                  <pic:blipFill>
+                    <a:blip r:embed="rId22">
+                      <a:extLst>
+                        <a:ext uri="{28A0092B-C50C-407E-A947-70E740481C1C}">
+                          <a14:useLocalDpi xmlns:a14="http://schemas.microsoft.com/office/drawing/2010/main" val="0"/>
+                        </a:ext>
+                      </a:extLst>
+                    </a:blip>
+                    <a:srcRect/>
+                    <a:stretch>
+                      <a:fillRect/>
+                    </a:stretch>
+                  </pic:blipFill>
+                  <pic:spPr bwMode="auto">
+                    <a:xfrm>
+                      <a:off x="0" y="0"/>
+                      <a:ext cx="3104355" cy="2452989"/>
+                    </a:xfrm>
+                    <a:prstGeom prst="rect">
+                      <a:avLst/>
+                    </a:prstGeom>
+                    <a:noFill/>
+                    <a:ln>
+                      <a:noFill/>
+                    </a:ln>
+                  </pic:spPr>
+                </pic:pic>
+              </a:graphicData>
+            </a:graphic>
+          </wp:inline>
+        </w:drawing>
+      </w:r>
+    </w:p>
+    <w:p>
+      <w:pPr>
+        <w:pStyle w:val="figurecaption"/>
+        <w:jc w:val="left"/>
+      </w:pPr>
+      <w:r>
+        <w:t>Training vs Validation Accuracy of 3D CNN with LSTM Model</w:t>
+      </w:r>
+    </w:p>
+    <w:p>
+      <w:pPr>
+        <w:pStyle w:val="BodyText"/>
+      </w:pPr>
+      <w:r>
+        <w:t xml:space="preserve">In the </w:t>
+      </w:r>
+      <w:r>
+        <w:t>f</w:t>
+      </w:r>
+      <w:r>
+        <w:t xml:space="preserve">ig. </w:t>
+      </w:r>
+      <w:r>
+        <w:t>14 and fig. 15</w:t>
+      </w:r>
+      <w:r>
+        <w:t xml:space="preserve">, we can see the </w:t>
+      </w:r>
+      <w:r>
+        <w:t>training and validation 3D CNN with Bidirection</w:t>
+      </w:r>
+      <w:r>
+        <w:t>al</w:t>
+      </w:r>
+      <w:r>
+        <w:t xml:space="preserve"> LSTM</w:t>
       </w:r>
       <w:r>
         <w:t xml:space="preserve"> model.</w:t>
       </w:r>
       <w:r>
-        <w:t xml:space="preserve"> This shows that the model can handle all the classes equally without any bias.</w:t>
+        <w:t xml:space="preserve"> </w:t>
+      </w:r>
+      <w:r>
+        <w:t>It is t</w:t>
+      </w:r>
+      <w:r>
+        <w:t xml:space="preserve">he same </w:t>
+      </w:r>
+      <w:r>
+        <w:t xml:space="preserve">with the </w:t>
+      </w:r>
+      <w:r>
+        <w:t xml:space="preserve">3D CNN and </w:t>
+      </w:r>
+      <w:r>
+        <w:t>LSTM model.</w:t>
+      </w:r>
+    </w:p>
+    <w:p>
+      <w:pPr>
+        <w:pStyle w:val="Heading1"/>
+      </w:pPr>
+      <w:r>
+        <w:t>Discussion</w:t>
+      </w:r>
+    </w:p>
+    <w:p>
+      <w:pPr>
+        <w:pStyle w:val="BodyText"/>
+      </w:pPr>
+      <w:r>
+        <w:t>In the Fig. 7, we can see the AUROC curve of the Human Activity Recognition model. This shows that the model can handle all the classes equally without any bias.</w:t>
       </w:r>
     </w:p>
     <w:p>
@@ -2246,7 +2991,7 @@
       <w:pPr>
         <w:pStyle w:val="references"/>
         <w:sectPr>
-          <w:footerReference w:type="first" r:id="rId16"/>
+          <w:footerReference w:type="first" r:id="rId23"/>
           <w:type w:val="continuous"/>
           <w:pgSz w:w="11906" w:h="16838" w:code="9"/>
           <w:pgMar w:top="1080" w:right="907" w:bottom="1440" w:left="907" w:header="720" w:footer="720" w:gutter="0"/>
@@ -2288,7 +3033,7 @@
 </file>
 
 <file path=word/endnotes.xml><?xml version="1.0" encoding="utf-8"?>
-<w:endnotes xmlns:wpc="http://schemas.microsoft.com/office/word/2010/wordprocessingCanvas" xmlns:cx="http://schemas.microsoft.com/office/drawing/2014/chartex" xmlns:cx1="http://schemas.microsoft.com/office/drawing/2015/9/8/chartex" xmlns:cx2="http://schemas.microsoft.com/office/drawing/2015/10/21/chartex" xmlns:cx3="http://schemas.microsoft.com/office/drawing/2016/5/9/chartex" xmlns:cx4="http://schemas.microsoft.com/office/drawing/2016/5/10/chartex" xmlns:cx5="http://schemas.microsoft.com/office/drawing/2016/5/11/chartex" xmlns:cx6="http://schemas.microsoft.com/office/drawing/2016/5/12/chartex" xmlns:cx7="http://schemas.microsoft.com/office/drawing/2016/5/13/chartex" xmlns:cx8="http://schemas.microsoft.com/office/drawing/2016/5/14/chartex" xmlns:mc="http://schemas.openxmlformats.org/markup-compatibility/2006" xmlns:aink="http://schemas.microsoft.com/office/drawing/2016/ink" xmlns:am3d="http://schemas.microsoft.com/office/drawing/2017/model3d" xmlns:o="urn:schemas-microsoft-com:office:office" xmlns:r="http://schemas.openxmlformats.org/officeDocument/2006/relationships" xmlns:m="http://schemas.openxmlformats.org/officeDocument/2006/math" xmlns:v="urn:schemas-microsoft-com:vml" xmlns:wp14="http://schemas.microsoft.com/office/word/2010/wordprocessingDrawing" xmlns:wp="http://schemas.openxmlformats.org/drawingml/2006/wordprocessingDrawing" xmlns:w10="urn:schemas-microsoft-com:office:word" xmlns:w="http://schemas.openxmlformats.org/wordprocessingml/2006/main" xmlns:w14="http://schemas.microsoft.com/office/word/2010/wordml" xmlns:w15="http://schemas.microsoft.com/office/word/2012/wordml" xmlns:w16cid="http://schemas.microsoft.com/office/word/2016/wordml/cid" xmlns:w16se="http://schemas.microsoft.com/office/word/2015/wordml/symex" xmlns:wpg="http://schemas.microsoft.com/office/word/2010/wordprocessingGroup" xmlns:wpi="http://schemas.microsoft.com/office/word/2010/wordprocessingInk" xmlns:wne="http://schemas.microsoft.com/office/word/2006/wordml" xmlns:wps="http://schemas.microsoft.com/office/word/2010/wordprocessingShape" mc:Ignorable="w14 w15 w16se w16cid wp14">
+<w:endnotes xmlns:wpc="http://schemas.microsoft.com/office/word/2010/wordprocessingCanvas" xmlns:cx="http://schemas.microsoft.com/office/drawing/2014/chartex" xmlns:cx1="http://schemas.microsoft.com/office/drawing/2015/9/8/chartex" xmlns:cx2="http://schemas.microsoft.com/office/drawing/2015/10/21/chartex" xmlns:cx3="http://schemas.microsoft.com/office/drawing/2016/5/9/chartex" xmlns:cx4="http://schemas.microsoft.com/office/drawing/2016/5/10/chartex" xmlns:cx5="http://schemas.microsoft.com/office/drawing/2016/5/11/chartex" xmlns:cx6="http://schemas.microsoft.com/office/drawing/2016/5/12/chartex" xmlns:cx7="http://schemas.microsoft.com/office/drawing/2016/5/13/chartex" xmlns:cx8="http://schemas.microsoft.com/office/drawing/2016/5/14/chartex" xmlns:mc="http://schemas.openxmlformats.org/markup-compatibility/2006" xmlns:aink="http://schemas.microsoft.com/office/drawing/2016/ink" xmlns:am3d="http://schemas.microsoft.com/office/drawing/2017/model3d" xmlns:o="urn:schemas-microsoft-com:office:office" xmlns:oel="http://schemas.microsoft.com/office/2019/extlst" xmlns:r="http://schemas.openxmlformats.org/officeDocument/2006/relationships" xmlns:m="http://schemas.openxmlformats.org/officeDocument/2006/math" xmlns:v="urn:schemas-microsoft-com:vml" xmlns:wp14="http://schemas.microsoft.com/office/word/2010/wordprocessingDrawing" xmlns:wp="http://schemas.openxmlformats.org/drawingml/2006/wordprocessingDrawing" xmlns:w10="urn:schemas-microsoft-com:office:word" xmlns:w="http://schemas.openxmlformats.org/wordprocessingml/2006/main" xmlns:w14="http://schemas.microsoft.com/office/word/2010/wordml" xmlns:w15="http://schemas.microsoft.com/office/word/2012/wordml" xmlns:w16cex="http://schemas.microsoft.com/office/word/2018/wordml/cex" xmlns:w16cid="http://schemas.microsoft.com/office/word/2016/wordml/cid" xmlns:w16="http://schemas.microsoft.com/office/word/2018/wordml" xmlns:w16du="http://schemas.microsoft.com/office/word/2023/wordml/word16du" xmlns:w16sdtdh="http://schemas.microsoft.com/office/word/2020/wordml/sdtdatahash" xmlns:w16se="http://schemas.microsoft.com/office/word/2015/wordml/symex" xmlns:wpg="http://schemas.microsoft.com/office/word/2010/wordprocessingGroup" xmlns:wpi="http://schemas.microsoft.com/office/word/2010/wordprocessingInk" xmlns:wne="http://schemas.microsoft.com/office/word/2006/wordml" xmlns:wps="http://schemas.microsoft.com/office/word/2010/wordprocessingShape" mc:Ignorable="w14 w15 w16se w16cid w16 w16cex w16sdtdh w16du wp14">
   <w:endnote w:type="separator" w:id="-1">
     <w:p>
       <w:r>
@@ -2307,7 +3052,7 @@
 </file>
 
 <file path=word/footer1.xml><?xml version="1.0" encoding="utf-8"?>
-<w:ftr xmlns:wpc="http://schemas.microsoft.com/office/word/2010/wordprocessingCanvas" xmlns:cx="http://schemas.microsoft.com/office/drawing/2014/chartex" xmlns:cx1="http://schemas.microsoft.com/office/drawing/2015/9/8/chartex" xmlns:cx2="http://schemas.microsoft.com/office/drawing/2015/10/21/chartex" xmlns:cx3="http://schemas.microsoft.com/office/drawing/2016/5/9/chartex" xmlns:cx4="http://schemas.microsoft.com/office/drawing/2016/5/10/chartex" xmlns:cx5="http://schemas.microsoft.com/office/drawing/2016/5/11/chartex" xmlns:cx6="http://schemas.microsoft.com/office/drawing/2016/5/12/chartex" xmlns:cx7="http://schemas.microsoft.com/office/drawing/2016/5/13/chartex" xmlns:cx8="http://schemas.microsoft.com/office/drawing/2016/5/14/chartex" xmlns:mc="http://schemas.openxmlformats.org/markup-compatibility/2006" xmlns:aink="http://schemas.microsoft.com/office/drawing/2016/ink" xmlns:am3d="http://schemas.microsoft.com/office/drawing/2017/model3d" xmlns:o="urn:schemas-microsoft-com:office:office" xmlns:r="http://schemas.openxmlformats.org/officeDocument/2006/relationships" xmlns:m="http://schemas.openxmlformats.org/officeDocument/2006/math" xmlns:v="urn:schemas-microsoft-com:vml" xmlns:wp14="http://schemas.microsoft.com/office/word/2010/wordprocessingDrawing" xmlns:wp="http://schemas.openxmlformats.org/drawingml/2006/wordprocessingDrawing" xmlns:w10="urn:schemas-microsoft-com:office:word" xmlns:w="http://schemas.openxmlformats.org/wordprocessingml/2006/main" xmlns:w14="http://schemas.microsoft.com/office/word/2010/wordml" xmlns:w15="http://schemas.microsoft.com/office/word/2012/wordml" xmlns:w16cid="http://schemas.microsoft.com/office/word/2016/wordml/cid" xmlns:w16se="http://schemas.microsoft.com/office/word/2015/wordml/symex" xmlns:wpg="http://schemas.microsoft.com/office/word/2010/wordprocessingGroup" xmlns:wpi="http://schemas.microsoft.com/office/word/2010/wordprocessingInk" xmlns:wne="http://schemas.microsoft.com/office/word/2006/wordml" xmlns:wps="http://schemas.microsoft.com/office/word/2010/wordprocessingShape" mc:Ignorable="w14 w15 w16se w16cid wp14">
+<w:ftr xmlns:wpc="http://schemas.microsoft.com/office/word/2010/wordprocessingCanvas" xmlns:cx="http://schemas.microsoft.com/office/drawing/2014/chartex" xmlns:cx1="http://schemas.microsoft.com/office/drawing/2015/9/8/chartex" xmlns:cx2="http://schemas.microsoft.com/office/drawing/2015/10/21/chartex" xmlns:cx3="http://schemas.microsoft.com/office/drawing/2016/5/9/chartex" xmlns:cx4="http://schemas.microsoft.com/office/drawing/2016/5/10/chartex" xmlns:cx5="http://schemas.microsoft.com/office/drawing/2016/5/11/chartex" xmlns:cx6="http://schemas.microsoft.com/office/drawing/2016/5/12/chartex" xmlns:cx7="http://schemas.microsoft.com/office/drawing/2016/5/13/chartex" xmlns:cx8="http://schemas.microsoft.com/office/drawing/2016/5/14/chartex" xmlns:mc="http://schemas.openxmlformats.org/markup-compatibility/2006" xmlns:aink="http://schemas.microsoft.com/office/drawing/2016/ink" xmlns:am3d="http://schemas.microsoft.com/office/drawing/2017/model3d" xmlns:o="urn:schemas-microsoft-com:office:office" xmlns:oel="http://schemas.microsoft.com/office/2019/extlst" xmlns:r="http://schemas.openxmlformats.org/officeDocument/2006/relationships" xmlns:m="http://schemas.openxmlformats.org/officeDocument/2006/math" xmlns:v="urn:schemas-microsoft-com:vml" xmlns:wp14="http://schemas.microsoft.com/office/word/2010/wordprocessingDrawing" xmlns:wp="http://schemas.openxmlformats.org/drawingml/2006/wordprocessingDrawing" xmlns:w10="urn:schemas-microsoft-com:office:word" xmlns:w="http://schemas.openxmlformats.org/wordprocessingml/2006/main" xmlns:w14="http://schemas.microsoft.com/office/word/2010/wordml" xmlns:w15="http://schemas.microsoft.com/office/word/2012/wordml" xmlns:w16cex="http://schemas.microsoft.com/office/word/2018/wordml/cex" xmlns:w16cid="http://schemas.microsoft.com/office/word/2016/wordml/cid" xmlns:w16="http://schemas.microsoft.com/office/word/2018/wordml" xmlns:w16du="http://schemas.microsoft.com/office/word/2023/wordml/word16du" xmlns:w16sdtdh="http://schemas.microsoft.com/office/word/2020/wordml/sdtdatahash" xmlns:w16se="http://schemas.microsoft.com/office/word/2015/wordml/symex" xmlns:wpg="http://schemas.microsoft.com/office/word/2010/wordprocessingGroup" xmlns:wpi="http://schemas.microsoft.com/office/word/2010/wordprocessingInk" xmlns:wne="http://schemas.microsoft.com/office/word/2006/wordml" xmlns:wps="http://schemas.microsoft.com/office/word/2010/wordprocessingShape" mc:Ignorable="w14 w15 w16se w16cid w16 w16cex w16sdtdh w16du wp14">
   <w:p>
     <w:pPr>
       <w:pStyle w:val="Footer"/>
@@ -2329,7 +3074,7 @@
 </file>
 
 <file path=word/footer2.xml><?xml version="1.0" encoding="utf-8"?>
-<w:ftr xmlns:wpc="http://schemas.microsoft.com/office/word/2010/wordprocessingCanvas" xmlns:cx="http://schemas.microsoft.com/office/drawing/2014/chartex" xmlns:cx1="http://schemas.microsoft.com/office/drawing/2015/9/8/chartex" xmlns:cx2="http://schemas.microsoft.com/office/drawing/2015/10/21/chartex" xmlns:cx3="http://schemas.microsoft.com/office/drawing/2016/5/9/chartex" xmlns:cx4="http://schemas.microsoft.com/office/drawing/2016/5/10/chartex" xmlns:cx5="http://schemas.microsoft.com/office/drawing/2016/5/11/chartex" xmlns:cx6="http://schemas.microsoft.com/office/drawing/2016/5/12/chartex" xmlns:cx7="http://schemas.microsoft.com/office/drawing/2016/5/13/chartex" xmlns:cx8="http://schemas.microsoft.com/office/drawing/2016/5/14/chartex" xmlns:mc="http://schemas.openxmlformats.org/markup-compatibility/2006" xmlns:aink="http://schemas.microsoft.com/office/drawing/2016/ink" xmlns:am3d="http://schemas.microsoft.com/office/drawing/2017/model3d" xmlns:o="urn:schemas-microsoft-com:office:office" xmlns:r="http://schemas.openxmlformats.org/officeDocument/2006/relationships" xmlns:m="http://schemas.openxmlformats.org/officeDocument/2006/math" xmlns:v="urn:schemas-microsoft-com:vml" xmlns:wp14="http://schemas.microsoft.com/office/word/2010/wordprocessingDrawing" xmlns:wp="http://schemas.openxmlformats.org/drawingml/2006/wordprocessingDrawing" xmlns:w10="urn:schemas-microsoft-com:office:word" xmlns:w="http://schemas.openxmlformats.org/wordprocessingml/2006/main" xmlns:w14="http://schemas.microsoft.com/office/word/2010/wordml" xmlns:w15="http://schemas.microsoft.com/office/word/2012/wordml" xmlns:w16cid="http://schemas.microsoft.com/office/word/2016/wordml/cid" xmlns:w16se="http://schemas.microsoft.com/office/word/2015/wordml/symex" xmlns:wpg="http://schemas.microsoft.com/office/word/2010/wordprocessingGroup" xmlns:wpi="http://schemas.microsoft.com/office/word/2010/wordprocessingInk" xmlns:wne="http://schemas.microsoft.com/office/word/2006/wordml" xmlns:wps="http://schemas.microsoft.com/office/word/2010/wordprocessingShape" mc:Ignorable="w14 w15 w16se w16cid wp14">
+<w:ftr xmlns:wpc="http://schemas.microsoft.com/office/word/2010/wordprocessingCanvas" xmlns:cx="http://schemas.microsoft.com/office/drawing/2014/chartex" xmlns:cx1="http://schemas.microsoft.com/office/drawing/2015/9/8/chartex" xmlns:cx2="http://schemas.microsoft.com/office/drawing/2015/10/21/chartex" xmlns:cx3="http://schemas.microsoft.com/office/drawing/2016/5/9/chartex" xmlns:cx4="http://schemas.microsoft.com/office/drawing/2016/5/10/chartex" xmlns:cx5="http://schemas.microsoft.com/office/drawing/2016/5/11/chartex" xmlns:cx6="http://schemas.microsoft.com/office/drawing/2016/5/12/chartex" xmlns:cx7="http://schemas.microsoft.com/office/drawing/2016/5/13/chartex" xmlns:cx8="http://schemas.microsoft.com/office/drawing/2016/5/14/chartex" xmlns:mc="http://schemas.openxmlformats.org/markup-compatibility/2006" xmlns:aink="http://schemas.microsoft.com/office/drawing/2016/ink" xmlns:am3d="http://schemas.microsoft.com/office/drawing/2017/model3d" xmlns:o="urn:schemas-microsoft-com:office:office" xmlns:oel="http://schemas.microsoft.com/office/2019/extlst" xmlns:r="http://schemas.openxmlformats.org/officeDocument/2006/relationships" xmlns:m="http://schemas.openxmlformats.org/officeDocument/2006/math" xmlns:v="urn:schemas-microsoft-com:vml" xmlns:wp14="http://schemas.microsoft.com/office/word/2010/wordprocessingDrawing" xmlns:wp="http://schemas.openxmlformats.org/drawingml/2006/wordprocessingDrawing" xmlns:w10="urn:schemas-microsoft-com:office:word" xmlns:w="http://schemas.openxmlformats.org/wordprocessingml/2006/main" xmlns:w14="http://schemas.microsoft.com/office/word/2010/wordml" xmlns:w15="http://schemas.microsoft.com/office/word/2012/wordml" xmlns:w16cex="http://schemas.microsoft.com/office/word/2018/wordml/cex" xmlns:w16cid="http://schemas.microsoft.com/office/word/2016/wordml/cid" xmlns:w16="http://schemas.microsoft.com/office/word/2018/wordml" xmlns:w16du="http://schemas.microsoft.com/office/word/2023/wordml/word16du" xmlns:w16sdtdh="http://schemas.microsoft.com/office/word/2020/wordml/sdtdatahash" xmlns:w16se="http://schemas.microsoft.com/office/word/2015/wordml/symex" xmlns:wpg="http://schemas.microsoft.com/office/word/2010/wordprocessingGroup" xmlns:wpi="http://schemas.microsoft.com/office/word/2010/wordprocessingInk" xmlns:wne="http://schemas.microsoft.com/office/word/2006/wordml" xmlns:wps="http://schemas.microsoft.com/office/word/2010/wordprocessingShape" mc:Ignorable="w14 w15 w16se w16cid w16 w16cex w16sdtdh w16du wp14">
   <w:p>
     <w:pPr>
       <w:pStyle w:val="Footer"/>
@@ -2351,7 +3096,7 @@
 </file>
 
 <file path=word/footer3.xml><?xml version="1.0" encoding="utf-8"?>
-<w:ftr xmlns:wpc="http://schemas.microsoft.com/office/word/2010/wordprocessingCanvas" xmlns:cx="http://schemas.microsoft.com/office/drawing/2014/chartex" xmlns:cx1="http://schemas.microsoft.com/office/drawing/2015/9/8/chartex" xmlns:cx2="http://schemas.microsoft.com/office/drawing/2015/10/21/chartex" xmlns:cx3="http://schemas.microsoft.com/office/drawing/2016/5/9/chartex" xmlns:cx4="http://schemas.microsoft.com/office/drawing/2016/5/10/chartex" xmlns:cx5="http://schemas.microsoft.com/office/drawing/2016/5/11/chartex" xmlns:cx6="http://schemas.microsoft.com/office/drawing/2016/5/12/chartex" xmlns:cx7="http://schemas.microsoft.com/office/drawing/2016/5/13/chartex" xmlns:cx8="http://schemas.microsoft.com/office/drawing/2016/5/14/chartex" xmlns:mc="http://schemas.openxmlformats.org/markup-compatibility/2006" xmlns:aink="http://schemas.microsoft.com/office/drawing/2016/ink" xmlns:am3d="http://schemas.microsoft.com/office/drawing/2017/model3d" xmlns:o="urn:schemas-microsoft-com:office:office" xmlns:r="http://schemas.openxmlformats.org/officeDocument/2006/relationships" xmlns:m="http://schemas.openxmlformats.org/officeDocument/2006/math" xmlns:v="urn:schemas-microsoft-com:vml" xmlns:wp14="http://schemas.microsoft.com/office/word/2010/wordprocessingDrawing" xmlns:wp="http://schemas.openxmlformats.org/drawingml/2006/wordprocessingDrawing" xmlns:w10="urn:schemas-microsoft-com:office:word" xmlns:w="http://schemas.openxmlformats.org/wordprocessingml/2006/main" xmlns:w14="http://schemas.microsoft.com/office/word/2010/wordml" xmlns:w15="http://schemas.microsoft.com/office/word/2012/wordml" xmlns:w16cid="http://schemas.microsoft.com/office/word/2016/wordml/cid" xmlns:w16se="http://schemas.microsoft.com/office/word/2015/wordml/symex" xmlns:wpg="http://schemas.microsoft.com/office/word/2010/wordprocessingGroup" xmlns:wpi="http://schemas.microsoft.com/office/word/2010/wordprocessingInk" xmlns:wne="http://schemas.microsoft.com/office/word/2006/wordml" xmlns:wps="http://schemas.microsoft.com/office/word/2010/wordprocessingShape" mc:Ignorable="w14 w15 w16se w16cid wp14">
+<w:ftr xmlns:wpc="http://schemas.microsoft.com/office/word/2010/wordprocessingCanvas" xmlns:cx="http://schemas.microsoft.com/office/drawing/2014/chartex" xmlns:cx1="http://schemas.microsoft.com/office/drawing/2015/9/8/chartex" xmlns:cx2="http://schemas.microsoft.com/office/drawing/2015/10/21/chartex" xmlns:cx3="http://schemas.microsoft.com/office/drawing/2016/5/9/chartex" xmlns:cx4="http://schemas.microsoft.com/office/drawing/2016/5/10/chartex" xmlns:cx5="http://schemas.microsoft.com/office/drawing/2016/5/11/chartex" xmlns:cx6="http://schemas.microsoft.com/office/drawing/2016/5/12/chartex" xmlns:cx7="http://schemas.microsoft.com/office/drawing/2016/5/13/chartex" xmlns:cx8="http://schemas.microsoft.com/office/drawing/2016/5/14/chartex" xmlns:mc="http://schemas.openxmlformats.org/markup-compatibility/2006" xmlns:aink="http://schemas.microsoft.com/office/drawing/2016/ink" xmlns:am3d="http://schemas.microsoft.com/office/drawing/2017/model3d" xmlns:o="urn:schemas-microsoft-com:office:office" xmlns:oel="http://schemas.microsoft.com/office/2019/extlst" xmlns:r="http://schemas.openxmlformats.org/officeDocument/2006/relationships" xmlns:m="http://schemas.openxmlformats.org/officeDocument/2006/math" xmlns:v="urn:schemas-microsoft-com:vml" xmlns:wp14="http://schemas.microsoft.com/office/word/2010/wordprocessingDrawing" xmlns:wp="http://schemas.openxmlformats.org/drawingml/2006/wordprocessingDrawing" xmlns:w10="urn:schemas-microsoft-com:office:word" xmlns:w="http://schemas.openxmlformats.org/wordprocessingml/2006/main" xmlns:w14="http://schemas.microsoft.com/office/word/2010/wordml" xmlns:w15="http://schemas.microsoft.com/office/word/2012/wordml" xmlns:w16cex="http://schemas.microsoft.com/office/word/2018/wordml/cex" xmlns:w16cid="http://schemas.microsoft.com/office/word/2016/wordml/cid" xmlns:w16="http://schemas.microsoft.com/office/word/2018/wordml" xmlns:w16du="http://schemas.microsoft.com/office/word/2023/wordml/word16du" xmlns:w16sdtdh="http://schemas.microsoft.com/office/word/2020/wordml/sdtdatahash" xmlns:w16se="http://schemas.microsoft.com/office/word/2015/wordml/symex" xmlns:wpg="http://schemas.microsoft.com/office/word/2010/wordprocessingGroup" xmlns:wpi="http://schemas.microsoft.com/office/word/2010/wordprocessingInk" xmlns:wne="http://schemas.microsoft.com/office/word/2006/wordml" xmlns:wps="http://schemas.microsoft.com/office/word/2010/wordprocessingShape" mc:Ignorable="w14 w15 w16se w16cid w16 w16cex w16sdtdh w16du wp14">
   <w:p>
     <w:pPr>
       <w:pStyle w:val="Footer"/>
@@ -2373,7 +3118,7 @@
 </file>
 
 <file path=word/footnotes.xml><?xml version="1.0" encoding="utf-8"?>
-<w:footnotes xmlns:wpc="http://schemas.microsoft.com/office/word/2010/wordprocessingCanvas" xmlns:cx="http://schemas.microsoft.com/office/drawing/2014/chartex" xmlns:cx1="http://schemas.microsoft.com/office/drawing/2015/9/8/chartex" xmlns:cx2="http://schemas.microsoft.com/office/drawing/2015/10/21/chartex" xmlns:cx3="http://schemas.microsoft.com/office/drawing/2016/5/9/chartex" xmlns:cx4="http://schemas.microsoft.com/office/drawing/2016/5/10/chartex" xmlns:cx5="http://schemas.microsoft.com/office/drawing/2016/5/11/chartex" xmlns:cx6="http://schemas.microsoft.com/office/drawing/2016/5/12/chartex" xmlns:cx7="http://schemas.microsoft.com/office/drawing/2016/5/13/chartex" xmlns:cx8="http://schemas.microsoft.com/office/drawing/2016/5/14/chartex" xmlns:mc="http://schemas.openxmlformats.org/markup-compatibility/2006" xmlns:aink="http://schemas.microsoft.com/office/drawing/2016/ink" xmlns:am3d="http://schemas.microsoft.com/office/drawing/2017/model3d" xmlns:o="urn:schemas-microsoft-com:office:office" xmlns:r="http://schemas.openxmlformats.org/officeDocument/2006/relationships" xmlns:m="http://schemas.openxmlformats.org/officeDocument/2006/math" xmlns:v="urn:schemas-microsoft-com:vml" xmlns:wp14="http://schemas.microsoft.com/office/word/2010/wordprocessingDrawing" xmlns:wp="http://schemas.openxmlformats.org/drawingml/2006/wordprocessingDrawing" xmlns:w10="urn:schemas-microsoft-com:office:word" xmlns:w="http://schemas.openxmlformats.org/wordprocessingml/2006/main" xmlns:w14="http://schemas.microsoft.com/office/word/2010/wordml" xmlns:w15="http://schemas.microsoft.com/office/word/2012/wordml" xmlns:w16cid="http://schemas.microsoft.com/office/word/2016/wordml/cid" xmlns:w16se="http://schemas.microsoft.com/office/word/2015/wordml/symex" xmlns:wpg="http://schemas.microsoft.com/office/word/2010/wordprocessingGroup" xmlns:wpi="http://schemas.microsoft.com/office/word/2010/wordprocessingInk" xmlns:wne="http://schemas.microsoft.com/office/word/2006/wordml" xmlns:wps="http://schemas.microsoft.com/office/word/2010/wordprocessingShape" mc:Ignorable="w14 w15 w16se w16cid wp14">
+<w:footnotes xmlns:wpc="http://schemas.microsoft.com/office/word/2010/wordprocessingCanvas" xmlns:cx="http://schemas.microsoft.com/office/drawing/2014/chartex" xmlns:cx1="http://schemas.microsoft.com/office/drawing/2015/9/8/chartex" xmlns:cx2="http://schemas.microsoft.com/office/drawing/2015/10/21/chartex" xmlns:cx3="http://schemas.microsoft.com/office/drawing/2016/5/9/chartex" xmlns:cx4="http://schemas.microsoft.com/office/drawing/2016/5/10/chartex" xmlns:cx5="http://schemas.microsoft.com/office/drawing/2016/5/11/chartex" xmlns:cx6="http://schemas.microsoft.com/office/drawing/2016/5/12/chartex" xmlns:cx7="http://schemas.microsoft.com/office/drawing/2016/5/13/chartex" xmlns:cx8="http://schemas.microsoft.com/office/drawing/2016/5/14/chartex" xmlns:mc="http://schemas.openxmlformats.org/markup-compatibility/2006" xmlns:aink="http://schemas.microsoft.com/office/drawing/2016/ink" xmlns:am3d="http://schemas.microsoft.com/office/drawing/2017/model3d" xmlns:o="urn:schemas-microsoft-com:office:office" xmlns:oel="http://schemas.microsoft.com/office/2019/extlst" xmlns:r="http://schemas.openxmlformats.org/officeDocument/2006/relationships" xmlns:m="http://schemas.openxmlformats.org/officeDocument/2006/math" xmlns:v="urn:schemas-microsoft-com:vml" xmlns:wp14="http://schemas.microsoft.com/office/word/2010/wordprocessingDrawing" xmlns:wp="http://schemas.openxmlformats.org/drawingml/2006/wordprocessingDrawing" xmlns:w10="urn:schemas-microsoft-com:office:word" xmlns:w="http://schemas.openxmlformats.org/wordprocessingml/2006/main" xmlns:w14="http://schemas.microsoft.com/office/word/2010/wordml" xmlns:w15="http://schemas.microsoft.com/office/word/2012/wordml" xmlns:w16cex="http://schemas.microsoft.com/office/word/2018/wordml/cex" xmlns:w16cid="http://schemas.microsoft.com/office/word/2016/wordml/cid" xmlns:w16="http://schemas.microsoft.com/office/word/2018/wordml" xmlns:w16du="http://schemas.microsoft.com/office/word/2023/wordml/word16du" xmlns:w16sdtdh="http://schemas.microsoft.com/office/word/2020/wordml/sdtdatahash" xmlns:w16se="http://schemas.microsoft.com/office/word/2015/wordml/symex" xmlns:wpg="http://schemas.microsoft.com/office/word/2010/wordprocessingGroup" xmlns:wpi="http://schemas.microsoft.com/office/word/2010/wordprocessingInk" xmlns:wne="http://schemas.microsoft.com/office/word/2006/wordml" xmlns:wps="http://schemas.microsoft.com/office/word/2010/wordprocessingShape" mc:Ignorable="w14 w15 w16se w16cid w16 w16cex w16sdtdh w16du wp14">
   <w:footnote w:type="separator" w:id="-1">
     <w:p>
       <w:r>
@@ -2392,7 +3137,7 @@
 </file>
 
 <file path=word/numbering.xml><?xml version="1.0" encoding="utf-8"?>
-<w:numbering xmlns:wpc="http://schemas.microsoft.com/office/word/2010/wordprocessingCanvas" xmlns:cx="http://schemas.microsoft.com/office/drawing/2014/chartex" xmlns:cx1="http://schemas.microsoft.com/office/drawing/2015/9/8/chartex" xmlns:cx2="http://schemas.microsoft.com/office/drawing/2015/10/21/chartex" xmlns:cx3="http://schemas.microsoft.com/office/drawing/2016/5/9/chartex" xmlns:cx4="http://schemas.microsoft.com/office/drawing/2016/5/10/chartex" xmlns:cx5="http://schemas.microsoft.com/office/drawing/2016/5/11/chartex" xmlns:cx6="http://schemas.microsoft.com/office/drawing/2016/5/12/chartex" xmlns:cx7="http://schemas.microsoft.com/office/drawing/2016/5/13/chartex" xmlns:cx8="http://schemas.microsoft.com/office/drawing/2016/5/14/chartex" xmlns:mc="http://schemas.openxmlformats.org/markup-compatibility/2006" xmlns:aink="http://schemas.microsoft.com/office/drawing/2016/ink" xmlns:am3d="http://schemas.microsoft.com/office/drawing/2017/model3d" xmlns:o="urn:schemas-microsoft-com:office:office" xmlns:r="http://schemas.openxmlformats.org/officeDocument/2006/relationships" xmlns:m="http://schemas.openxmlformats.org/officeDocument/2006/math" xmlns:v="urn:schemas-microsoft-com:vml" xmlns:wp14="http://schemas.microsoft.com/office/word/2010/wordprocessingDrawing" xmlns:wp="http://schemas.openxmlformats.org/drawingml/2006/wordprocessingDrawing" xmlns:w10="urn:schemas-microsoft-com:office:word" xmlns:w="http://schemas.openxmlformats.org/wordprocessingml/2006/main" xmlns:w14="http://schemas.microsoft.com/office/word/2010/wordml" xmlns:w15="http://schemas.microsoft.com/office/word/2012/wordml" xmlns:w16cid="http://schemas.microsoft.com/office/word/2016/wordml/cid" xmlns:w16se="http://schemas.microsoft.com/office/word/2015/wordml/symex" xmlns:wpg="http://schemas.microsoft.com/office/word/2010/wordprocessingGroup" xmlns:wpi="http://schemas.microsoft.com/office/word/2010/wordprocessingInk" xmlns:wne="http://schemas.microsoft.com/office/word/2006/wordml" xmlns:wps="http://schemas.microsoft.com/office/word/2010/wordprocessingShape" mc:Ignorable="w14 w15 w16se w16cid wp14">
+<w:numbering xmlns:wpc="http://schemas.microsoft.com/office/word/2010/wordprocessingCanvas" xmlns:cx="http://schemas.microsoft.com/office/drawing/2014/chartex" xmlns:cx1="http://schemas.microsoft.com/office/drawing/2015/9/8/chartex" xmlns:cx2="http://schemas.microsoft.com/office/drawing/2015/10/21/chartex" xmlns:cx3="http://schemas.microsoft.com/office/drawing/2016/5/9/chartex" xmlns:cx4="http://schemas.microsoft.com/office/drawing/2016/5/10/chartex" xmlns:cx5="http://schemas.microsoft.com/office/drawing/2016/5/11/chartex" xmlns:cx6="http://schemas.microsoft.com/office/drawing/2016/5/12/chartex" xmlns:cx7="http://schemas.microsoft.com/office/drawing/2016/5/13/chartex" xmlns:cx8="http://schemas.microsoft.com/office/drawing/2016/5/14/chartex" xmlns:mc="http://schemas.openxmlformats.org/markup-compatibility/2006" xmlns:aink="http://schemas.microsoft.com/office/drawing/2016/ink" xmlns:am3d="http://schemas.microsoft.com/office/drawing/2017/model3d" xmlns:o="urn:schemas-microsoft-com:office:office" xmlns:oel="http://schemas.microsoft.com/office/2019/extlst" xmlns:r="http://schemas.openxmlformats.org/officeDocument/2006/relationships" xmlns:m="http://schemas.openxmlformats.org/officeDocument/2006/math" xmlns:v="urn:schemas-microsoft-com:vml" xmlns:wp14="http://schemas.microsoft.com/office/word/2010/wordprocessingDrawing" xmlns:wp="http://schemas.openxmlformats.org/drawingml/2006/wordprocessingDrawing" xmlns:w10="urn:schemas-microsoft-com:office:word" xmlns:w="http://schemas.openxmlformats.org/wordprocessingml/2006/main" xmlns:w14="http://schemas.microsoft.com/office/word/2010/wordml" xmlns:w15="http://schemas.microsoft.com/office/word/2012/wordml" xmlns:w16cex="http://schemas.microsoft.com/office/word/2018/wordml/cex" xmlns:w16cid="http://schemas.microsoft.com/office/word/2016/wordml/cid" xmlns:w16="http://schemas.microsoft.com/office/word/2018/wordml" xmlns:w16du="http://schemas.microsoft.com/office/word/2023/wordml/word16du" xmlns:w16sdtdh="http://schemas.microsoft.com/office/word/2020/wordml/sdtdatahash" xmlns:w16se="http://schemas.microsoft.com/office/word/2015/wordml/symex" xmlns:wpg="http://schemas.microsoft.com/office/word/2010/wordprocessingGroup" xmlns:wpi="http://schemas.microsoft.com/office/word/2010/wordprocessingInk" xmlns:wne="http://schemas.microsoft.com/office/word/2006/wordml" xmlns:wps="http://schemas.microsoft.com/office/word/2010/wordprocessingShape" mc:Ignorable="w14 w15 w16se w16cid w16 w16cex w16sdtdh w16du wp14">
   <w:abstractNum w:abstractNumId="0" w15:restartNumberingAfterBreak="0">
     <w:nsid w:val="FFFFFF1D"/>
     <w:multiLevelType w:val="multilevel"/>
@@ -3476,6 +4221,92 @@
     </w:lvl>
   </w:abstractNum>
   <w:abstractNum w:abstractNumId="17" w15:restartNumberingAfterBreak="0">
+    <w:nsid w:val="45092534"/>
+    <w:multiLevelType w:val="hybridMultilevel"/>
+    <w:tmpl w:val="FFA068D6"/>
+    <w:lvl w:ilvl="0" w:tplc="0409000F">
+      <w:start w:val="1"/>
+      <w:numFmt w:val="decimal"/>
+      <w:lvlText w:val="%1."/>
+      <w:lvlJc w:val="left"/>
+      <w:pPr>
+        <w:ind w:left="1008" w:hanging="360"/>
+      </w:pPr>
+    </w:lvl>
+    <w:lvl w:ilvl="1" w:tplc="04090019" w:tentative="1">
+      <w:start w:val="1"/>
+      <w:numFmt w:val="lowerLetter"/>
+      <w:lvlText w:val="%2."/>
+      <w:lvlJc w:val="left"/>
+      <w:pPr>
+        <w:ind w:left="1728" w:hanging="360"/>
+      </w:pPr>
+    </w:lvl>
+    <w:lvl w:ilvl="2" w:tplc="0409001B" w:tentative="1">
+      <w:start w:val="1"/>
+      <w:numFmt w:val="lowerRoman"/>
+      <w:lvlText w:val="%3."/>
+      <w:lvlJc w:val="right"/>
+      <w:pPr>
+        <w:ind w:left="2448" w:hanging="180"/>
+      </w:pPr>
+    </w:lvl>
+    <w:lvl w:ilvl="3" w:tplc="0409000F" w:tentative="1">
+      <w:start w:val="1"/>
+      <w:numFmt w:val="decimal"/>
+      <w:lvlText w:val="%4."/>
+      <w:lvlJc w:val="left"/>
+      <w:pPr>
+        <w:ind w:left="3168" w:hanging="360"/>
+      </w:pPr>
+    </w:lvl>
+    <w:lvl w:ilvl="4" w:tplc="04090019" w:tentative="1">
+      <w:start w:val="1"/>
+      <w:numFmt w:val="lowerLetter"/>
+      <w:lvlText w:val="%5."/>
+      <w:lvlJc w:val="left"/>
+      <w:pPr>
+        <w:ind w:left="3888" w:hanging="360"/>
+      </w:pPr>
+    </w:lvl>
+    <w:lvl w:ilvl="5" w:tplc="0409001B" w:tentative="1">
+      <w:start w:val="1"/>
+      <w:numFmt w:val="lowerRoman"/>
+      <w:lvlText w:val="%6."/>
+      <w:lvlJc w:val="right"/>
+      <w:pPr>
+        <w:ind w:left="4608" w:hanging="180"/>
+      </w:pPr>
+    </w:lvl>
+    <w:lvl w:ilvl="6" w:tplc="0409000F" w:tentative="1">
+      <w:start w:val="1"/>
+      <w:numFmt w:val="decimal"/>
+      <w:lvlText w:val="%7."/>
+      <w:lvlJc w:val="left"/>
+      <w:pPr>
+        <w:ind w:left="5328" w:hanging="360"/>
+      </w:pPr>
+    </w:lvl>
+    <w:lvl w:ilvl="7" w:tplc="04090019" w:tentative="1">
+      <w:start w:val="1"/>
+      <w:numFmt w:val="lowerLetter"/>
+      <w:lvlText w:val="%8."/>
+      <w:lvlJc w:val="left"/>
+      <w:pPr>
+        <w:ind w:left="6048" w:hanging="360"/>
+      </w:pPr>
+    </w:lvl>
+    <w:lvl w:ilvl="8" w:tplc="0409001B" w:tentative="1">
+      <w:start w:val="1"/>
+      <w:numFmt w:val="lowerRoman"/>
+      <w:lvlText w:val="%9."/>
+      <w:lvlJc w:val="right"/>
+      <w:pPr>
+        <w:ind w:left="6768" w:hanging="180"/>
+      </w:pPr>
+    </w:lvl>
+  </w:abstractNum>
+  <w:abstractNum w:abstractNumId="18" w15:restartNumberingAfterBreak="0">
     <w:nsid w:val="493C3F76"/>
     <w:multiLevelType w:val="hybridMultilevel"/>
     <w:tmpl w:val="9A9E418C"/>
@@ -3586,7 +4417,7 @@
       </w:pPr>
     </w:lvl>
   </w:abstractNum>
-  <w:abstractNum w:abstractNumId="18" w15:restartNumberingAfterBreak="0">
+  <w:abstractNum w:abstractNumId="19" w15:restartNumberingAfterBreak="0">
     <w:nsid w:val="52CA544A"/>
     <w:multiLevelType w:val="singleLevel"/>
     <w:tmpl w:val="AED6D67E"/>
@@ -3613,7 +4444,7 @@
       </w:rPr>
     </w:lvl>
   </w:abstractNum>
-  <w:abstractNum w:abstractNumId="19" w15:restartNumberingAfterBreak="0">
+  <w:abstractNum w:abstractNumId="20" w15:restartNumberingAfterBreak="0">
     <w:nsid w:val="6C402C58"/>
     <w:multiLevelType w:val="hybridMultilevel"/>
     <w:tmpl w:val="9A1CA078"/>
@@ -3758,7 +4589,7 @@
       </w:rPr>
     </w:lvl>
   </w:abstractNum>
-  <w:abstractNum w:abstractNumId="20" w15:restartNumberingAfterBreak="0">
+  <w:abstractNum w:abstractNumId="21" w15:restartNumberingAfterBreak="0">
     <w:nsid w:val="6CD32DA8"/>
     <w:multiLevelType w:val="singleLevel"/>
     <w:tmpl w:val="166470C2"/>
@@ -3784,83 +4615,86 @@
       </w:rPr>
     </w:lvl>
   </w:abstractNum>
-  <w:num w:numId="1">
+  <w:num w:numId="1" w16cid:durableId="1202282803">
     <w:abstractNumId w:val="14"/>
   </w:num>
-  <w:num w:numId="2">
+  <w:num w:numId="2" w16cid:durableId="1942687897">
+    <w:abstractNumId w:val="20"/>
+  </w:num>
+  <w:num w:numId="3" w16cid:durableId="226574019">
+    <w:abstractNumId w:val="13"/>
+  </w:num>
+  <w:num w:numId="4" w16cid:durableId="1135028641">
+    <w:abstractNumId w:val="16"/>
+  </w:num>
+  <w:num w:numId="5" w16cid:durableId="2001959966">
+    <w:abstractNumId w:val="16"/>
+  </w:num>
+  <w:num w:numId="6" w16cid:durableId="1696421049">
+    <w:abstractNumId w:val="16"/>
+  </w:num>
+  <w:num w:numId="7" w16cid:durableId="1396588767">
+    <w:abstractNumId w:val="16"/>
+  </w:num>
+  <w:num w:numId="8" w16cid:durableId="133059333">
     <w:abstractNumId w:val="19"/>
   </w:num>
-  <w:num w:numId="3">
-    <w:abstractNumId w:val="13"/>
+  <w:num w:numId="9" w16cid:durableId="1759712089">
+    <w:abstractNumId w:val="21"/>
   </w:num>
-  <w:num w:numId="4">
-    <w:abstractNumId w:val="16"/>
+  <w:num w:numId="10" w16cid:durableId="1769960999">
+    <w:abstractNumId w:val="15"/>
   </w:num>
-  <w:num w:numId="5">
-    <w:abstractNumId w:val="16"/>
+  <w:num w:numId="11" w16cid:durableId="359940437">
+    <w:abstractNumId w:val="12"/>
   </w:num>
-  <w:num w:numId="6">
-    <w:abstractNumId w:val="16"/>
+  <w:num w:numId="12" w16cid:durableId="1227450912">
+    <w:abstractNumId w:val="11"/>
   </w:num>
-  <w:num w:numId="7">
-    <w:abstractNumId w:val="16"/>
+  <w:num w:numId="13" w16cid:durableId="301539897">
+    <w:abstractNumId w:val="0"/>
   </w:num>
-  <w:num w:numId="8">
+  <w:num w:numId="14" w16cid:durableId="744105190">
+    <w:abstractNumId w:val="10"/>
+  </w:num>
+  <w:num w:numId="15" w16cid:durableId="2050449987">
+    <w:abstractNumId w:val="8"/>
+  </w:num>
+  <w:num w:numId="16" w16cid:durableId="1030104960">
+    <w:abstractNumId w:val="7"/>
+  </w:num>
+  <w:num w:numId="17" w16cid:durableId="1090934436">
+    <w:abstractNumId w:val="6"/>
+  </w:num>
+  <w:num w:numId="18" w16cid:durableId="265119155">
+    <w:abstractNumId w:val="5"/>
+  </w:num>
+  <w:num w:numId="19" w16cid:durableId="1385905675">
+    <w:abstractNumId w:val="9"/>
+  </w:num>
+  <w:num w:numId="20" w16cid:durableId="1862818375">
+    <w:abstractNumId w:val="4"/>
+  </w:num>
+  <w:num w:numId="21" w16cid:durableId="1131361666">
+    <w:abstractNumId w:val="3"/>
+  </w:num>
+  <w:num w:numId="22" w16cid:durableId="1141339636">
+    <w:abstractNumId w:val="2"/>
+  </w:num>
+  <w:num w:numId="23" w16cid:durableId="1467237863">
+    <w:abstractNumId w:val="1"/>
+  </w:num>
+  <w:num w:numId="24" w16cid:durableId="1300383144">
     <w:abstractNumId w:val="18"/>
   </w:num>
-  <w:num w:numId="9">
-    <w:abstractNumId w:val="20"/>
-  </w:num>
-  <w:num w:numId="10">
-    <w:abstractNumId w:val="15"/>
-  </w:num>
-  <w:num w:numId="11">
-    <w:abstractNumId w:val="12"/>
-  </w:num>
-  <w:num w:numId="12">
-    <w:abstractNumId w:val="11"/>
-  </w:num>
-  <w:num w:numId="13">
-    <w:abstractNumId w:val="0"/>
-  </w:num>
-  <w:num w:numId="14">
-    <w:abstractNumId w:val="10"/>
-  </w:num>
-  <w:num w:numId="15">
-    <w:abstractNumId w:val="8"/>
-  </w:num>
-  <w:num w:numId="16">
-    <w:abstractNumId w:val="7"/>
-  </w:num>
-  <w:num w:numId="17">
-    <w:abstractNumId w:val="6"/>
-  </w:num>
-  <w:num w:numId="18">
-    <w:abstractNumId w:val="5"/>
-  </w:num>
-  <w:num w:numId="19">
-    <w:abstractNumId w:val="9"/>
-  </w:num>
-  <w:num w:numId="20">
-    <w:abstractNumId w:val="4"/>
-  </w:num>
-  <w:num w:numId="21">
-    <w:abstractNumId w:val="3"/>
-  </w:num>
-  <w:num w:numId="22">
-    <w:abstractNumId w:val="2"/>
-  </w:num>
-  <w:num w:numId="23">
-    <w:abstractNumId w:val="1"/>
-  </w:num>
-  <w:num w:numId="24">
+  <w:num w:numId="25" w16cid:durableId="920263392">
     <w:abstractNumId w:val="17"/>
   </w:num>
 </w:numbering>
 </file>
 
 <file path=word/styles.xml><?xml version="1.0" encoding="utf-8"?>
-<w:styles xmlns:mc="http://schemas.openxmlformats.org/markup-compatibility/2006" xmlns:r="http://schemas.openxmlformats.org/officeDocument/2006/relationships" xmlns:w="http://schemas.openxmlformats.org/wordprocessingml/2006/main" xmlns:w14="http://schemas.microsoft.com/office/word/2010/wordml" xmlns:w15="http://schemas.microsoft.com/office/word/2012/wordml" xmlns:w16cid="http://schemas.microsoft.com/office/word/2016/wordml/cid" xmlns:w16se="http://schemas.microsoft.com/office/word/2015/wordml/symex" mc:Ignorable="w14 w15 w16se w16cid">
+<w:styles xmlns:mc="http://schemas.openxmlformats.org/markup-compatibility/2006" xmlns:r="http://schemas.openxmlformats.org/officeDocument/2006/relationships" xmlns:w="http://schemas.openxmlformats.org/wordprocessingml/2006/main" xmlns:w14="http://schemas.microsoft.com/office/word/2010/wordml" xmlns:w15="http://schemas.microsoft.com/office/word/2012/wordml" xmlns:w16cex="http://schemas.microsoft.com/office/word/2018/wordml/cex" xmlns:w16cid="http://schemas.microsoft.com/office/word/2016/wordml/cid" xmlns:w16="http://schemas.microsoft.com/office/word/2018/wordml" xmlns:w16du="http://schemas.microsoft.com/office/word/2023/wordml/word16du" xmlns:w16sdtdh="http://schemas.microsoft.com/office/word/2020/wordml/sdtdatahash" xmlns:w16se="http://schemas.microsoft.com/office/word/2015/wordml/symex" mc:Ignorable="w14 w15 w16se w16cid w16 w16cex w16sdtdh w16du">
   <w:docDefaults>
     <w:rPrDefault>
       <w:rPr>
@@ -3870,7 +4704,7 @@
     </w:rPrDefault>
     <w:pPrDefault/>
   </w:docDefaults>
-  <w:latentStyles w:defLockedState="0" w:defUIPriority="0" w:defSemiHidden="0" w:defUnhideWhenUsed="0" w:defQFormat="0" w:count="375">
+  <w:latentStyles w:defLockedState="0" w:defUIPriority="0" w:defSemiHidden="0" w:defUnhideWhenUsed="0" w:defQFormat="0" w:count="376">
     <w:lsdException w:name="Normal" w:qFormat="1"/>
     <w:lsdException w:name="heading 1" w:qFormat="1"/>
     <w:lsdException w:name="heading 2" w:qFormat="1"/>
@@ -4150,6 +4984,7 @@
     <w:lsdException w:name="Smart Hyperlink" w:semiHidden="1" w:uiPriority="99" w:unhideWhenUsed="1"/>
     <w:lsdException w:name="Hashtag" w:semiHidden="1" w:uiPriority="99" w:unhideWhenUsed="1"/>
     <w:lsdException w:name="Unresolved Mention" w:semiHidden="1" w:uiPriority="99" w:unhideWhenUsed="1"/>
+    <w:lsdException w:name="Smart Link" w:semiHidden="1" w:uiPriority="99" w:unhideWhenUsed="1"/>
   </w:latentStyles>
   <w:style w:type="paragraph" w:default="1" w:styleId="Normal">
     <w:name w:val="Normal"/>

</xml_diff>